<commit_message>
updates on IAM and BEX spec
</commit_message>
<xml_diff>
--- a/iam/Spezifikation_BEX.docx
+++ b/iam/Spezifikation_BEX.docx
@@ -7,6 +7,8 @@
         <w:pStyle w:val="Titel"/>
         <w:spacing w:before="0"/>
       </w:pPr>
+      <w:bookmarkStart w:id="0" w:name="_GoBack"/>
+      <w:bookmarkEnd w:id="0"/>
       <w:r>
         <w:t>BEX – Binary Encoded XML</w:t>
       </w:r>
@@ -63,7 +65,7 @@
         <w:t xml:space="preserve">beschreibt </w:t>
       </w:r>
       <w:r>
-        <w:t xml:space="preserve">eine nur lesbare Vereinfachung des </w:t>
+        <w:t xml:space="preserve">eine Vereinfachung des </w:t>
       </w:r>
       <w:proofErr w:type="spellStart"/>
       <w:r>
@@ -77,7 +79,7 @@
         <w:rPr>
           <w:i/>
         </w:rPr>
-        <w:t xml:space="preserve"> </w:t>
+        <w:t> </w:t>
       </w:r>
       <w:proofErr w:type="spellStart"/>
       <w:r>
@@ -91,7 +93,13 @@
         <w:rPr>
           <w:i/>
         </w:rPr>
-        <w:t xml:space="preserve"> Model</w:t>
+        <w:t> </w:t>
+      </w:r>
+      <w:r>
+        <w:rPr>
+          <w:i/>
+        </w:rPr>
+        <w:t>Model</w:t>
       </w:r>
       <w:r>
         <w:t xml:space="preserve"> (</w:t>
@@ -130,7 +138,13 @@
         <w:t>DOM</w:t>
       </w:r>
       <w:r>
-        <w:t xml:space="preserve"> Dokuments. Ziel dieses Formats ist es, eine leichtgewichtige, nur lesende </w:t>
+        <w:t xml:space="preserve"> Dok</w:t>
+      </w:r>
+      <w:r>
+        <w:t>u</w:t>
+      </w:r>
+      <w:r>
+        <w:t xml:space="preserve">ments. Ziel dieses Formats ist es, eine leichtgewichtige, nur lesende </w:t>
       </w:r>
       <w:r>
         <w:rPr>
@@ -139,13 +153,7 @@
         <w:t>DOM</w:t>
       </w:r>
       <w:r>
-        <w:t>-Implementation darauf aufsetzen zu können, welche signifikant weniger Arbeitsspeicher ve</w:t>
-      </w:r>
-      <w:r>
-        <w:t>r</w:t>
-      </w:r>
-      <w:r>
-        <w:t xml:space="preserve">braucht, als eine zumeist auch </w:t>
+        <w:t xml:space="preserve">-Implementation darauf aufsetzen zu können, welche signifikant weniger Arbeitsspeicher verbraucht, als eine zumeist auch </w:t>
       </w:r>
       <w:r>
         <w:t>modifizierende</w:t>
@@ -174,6 +182,15 @@
         </w:rPr>
         <w:t>.</w:t>
       </w:r>
+      <w:r>
+        <w:t xml:space="preserve"> </w:t>
+      </w:r>
+      <w:r>
+        <w:t xml:space="preserve">Die Modifikation der Daten </w:t>
+      </w:r>
+      <w:r>
+        <w:t>ist nicht vorgesehen.</w:t>
+      </w:r>
     </w:p>
     <w:p>
       <w:pPr>
@@ -190,9 +207,9 @@
       <w:r>
         <w:drawing>
           <wp:inline distT="0" distB="0" distL="0" distR="0">
-            <wp:extent cx="5815330" cy="2983865"/>
+            <wp:extent cx="5240410" cy="2405284"/>
             <wp:effectExtent l="0" t="0" r="0" b="0"/>
-            <wp:docPr id="1" name="Grafik 1" descr="F:\user\BC\Desktop\BEX.png"/>
+            <wp:docPr id="1" name="Grafik 1"/>
             <wp:cNvGraphicFramePr>
               <a:graphicFrameLocks xmlns:a="http://schemas.openxmlformats.org/drawingml/2006/main" noChangeAspect="1"/>
             </wp:cNvGraphicFramePr>
@@ -200,10 +217,8 @@
               <a:graphicData uri="http://schemas.openxmlformats.org/drawingml/2006/picture">
                 <pic:pic xmlns:pic="http://schemas.openxmlformats.org/drawingml/2006/picture">
                   <pic:nvPicPr>
-                    <pic:cNvPr id="0" name="Picture 1" descr="F:\user\BC\Desktop\BEX.png"/>
-                    <pic:cNvPicPr>
-                      <a:picLocks noChangeAspect="1" noChangeArrowheads="1"/>
-                    </pic:cNvPicPr>
+                    <pic:cNvPr id="0" name="BEX.png"/>
+                    <pic:cNvPicPr/>
                   </pic:nvPicPr>
                   <pic:blipFill>
                     <a:blip r:embed="rId9" cstate="print">
@@ -213,23 +228,18 @@
                         </a:ext>
                       </a:extLst>
                     </a:blip>
-                    <a:srcRect/>
                     <a:stretch>
                       <a:fillRect/>
                     </a:stretch>
                   </pic:blipFill>
-                  <pic:spPr bwMode="auto">
+                  <pic:spPr>
                     <a:xfrm>
                       <a:off x="0" y="0"/>
-                      <a:ext cx="5815330" cy="2983865"/>
+                      <a:ext cx="5240410" cy="2405284"/>
                     </a:xfrm>
                     <a:prstGeom prst="rect">
                       <a:avLst/>
                     </a:prstGeom>
-                    <a:noFill/>
-                    <a:ln>
-                      <a:noFill/>
-                    </a:ln>
                   </pic:spPr>
                 </pic:pic>
               </a:graphicData>
@@ -245,27 +255,14 @@
       <w:r>
         <w:t xml:space="preserve">Abbildung </w:t>
       </w:r>
-      <w:r>
-        <w:fldChar w:fldCharType="begin"/>
-      </w:r>
-      <w:r>
-        <w:instrText xml:space="preserve"> SEQ Abbildung \* ARABIC \s 1 </w:instrText>
-      </w:r>
-      <w:r>
-        <w:fldChar w:fldCharType="separate"/>
-      </w:r>
-      <w:r>
-        <w:rPr>
-          <w:noProof/>
-        </w:rPr>
-        <w:t>1</w:t>
-      </w:r>
-      <w:r>
-        <w:rPr>
-          <w:noProof/>
-        </w:rPr>
-        <w:fldChar w:fldCharType="end"/>
-      </w:r>
+      <w:fldSimple w:instr=" SEQ Abbildung \* ARABIC \s 1 ">
+        <w:r>
+          <w:rPr>
+            <w:noProof/>
+          </w:rPr>
+          <w:t>1</w:t>
+        </w:r>
+      </w:fldSimple>
       <w:r>
         <w:tab/>
       </w:r>
@@ -476,15 +473,7 @@
               <w:rPr>
                 <w:i/>
               </w:rPr>
-              <w:t>X</w:t>
-            </w:r>
-            <w:bookmarkStart w:id="0" w:name="_GoBack"/>
-            <w:bookmarkEnd w:id="0"/>
-            <w:r>
-              <w:rPr>
-                <w:i/>
-              </w:rPr>
-              <w:t>ML</w:t>
+              <w:t>XML</w:t>
             </w:r>
             <w:r>
               <w:rPr>
@@ -641,6 +630,9 @@
             <w:r>
               <w:t xml:space="preserve"> Wenn der Identifikator unbekannt ist, wird eine undefinierte Knotenliste geliefert.</w:t>
             </w:r>
+            <w:r>
+              <w:t xml:space="preserve"> Der gegebene Identifikator kann von dem der gelieferten Knotenliste abweichen.</w:t>
+            </w:r>
           </w:p>
         </w:tc>
       </w:tr>
@@ -697,6 +689,9 @@
             <w:r>
               <w:t xml:space="preserve"> Wenn der Identifikator unbekannt ist, wird ein undefinierter Knoten geliefert.</w:t>
             </w:r>
+            <w:r>
+              <w:t xml:space="preserve"> Der gegebene Identifikator kann von dem des gelieferten Knoten abweichen.</w:t>
+            </w:r>
           </w:p>
         </w:tc>
       </w:tr>
@@ -708,27 +703,14 @@
       <w:r>
         <w:t xml:space="preserve">Tabelle </w:t>
       </w:r>
-      <w:r>
-        <w:fldChar w:fldCharType="begin"/>
-      </w:r>
-      <w:r>
-        <w:instrText xml:space="preserve"> SEQ Tabelle \* ARABIC \s 1 </w:instrText>
-      </w:r>
-      <w:r>
-        <w:fldChar w:fldCharType="separate"/>
-      </w:r>
-      <w:r>
-        <w:rPr>
-          <w:noProof/>
-        </w:rPr>
-        <w:t>1</w:t>
-      </w:r>
-      <w:r>
-        <w:rPr>
-          <w:noProof/>
-        </w:rPr>
-        <w:fldChar w:fldCharType="end"/>
-      </w:r>
+      <w:fldSimple w:instr=" SEQ Tabelle \* ARABIC \s 1 ">
+        <w:r>
+          <w:rPr>
+            <w:noProof/>
+          </w:rPr>
+          <w:t>1</w:t>
+        </w:r>
+      </w:fldSimple>
       <w:r>
         <w:tab/>
       </w:r>
@@ -740,6 +722,9 @@
         <w:t>File</w:t>
       </w:r>
       <w:proofErr w:type="spellEnd"/>
+      <w:r>
+        <w:br w:type="page"/>
+      </w:r>
     </w:p>
     <w:tbl>
       <w:tblPr>
@@ -961,25 +946,31 @@
               <w:t xml:space="preserve"> </w:t>
             </w:r>
             <w:r>
+              <w:t xml:space="preserve">bei einem Attributknoten </w:t>
+            </w:r>
+            <w:r>
+              <w:rPr>
+                <w:rStyle w:val="T-GesperrtTabelleSTRGNUM4"/>
+              </w:rPr>
+              <w:t>1</w:t>
+            </w:r>
+            <w:r>
+              <w:t xml:space="preserve">, </w:t>
+            </w:r>
+            <w:r>
               <w:t xml:space="preserve">bei einem Elementknoten </w:t>
             </w:r>
             <w:r>
               <w:rPr>
                 <w:rStyle w:val="T-GesperrtTabelleSTRGNUM4"/>
               </w:rPr>
-              <w:t>1</w:t>
-            </w:r>
-            <w:r>
-              <w:t xml:space="preserve">, bei einem Attributknoten </w:t>
-            </w:r>
-            <w:r>
-              <w:rPr>
-                <w:rStyle w:val="T-GesperrtTabelleSTRGNUM4"/>
-              </w:rPr>
               <w:t>2</w:t>
             </w:r>
             <w:r>
-              <w:t xml:space="preserve">, bei einem Textknoten </w:t>
+              <w:t xml:space="preserve">, </w:t>
+            </w:r>
+            <w:r>
+              <w:t xml:space="preserve">bei einem Textknoten </w:t>
             </w:r>
             <w:r>
               <w:rPr>
@@ -1578,27 +1569,14 @@
       <w:r>
         <w:t xml:space="preserve">Tabelle </w:t>
       </w:r>
-      <w:r>
-        <w:fldChar w:fldCharType="begin"/>
-      </w:r>
-      <w:r>
-        <w:instrText xml:space="preserve"> SEQ Tabelle \* ARABIC \s 1 </w:instrText>
-      </w:r>
-      <w:r>
-        <w:fldChar w:fldCharType="separate"/>
-      </w:r>
-      <w:r>
-        <w:rPr>
-          <w:noProof/>
-        </w:rPr>
-        <w:t>2</w:t>
-      </w:r>
-      <w:r>
-        <w:rPr>
-          <w:noProof/>
-        </w:rPr>
-        <w:fldChar w:fldCharType="end"/>
-      </w:r>
+      <w:fldSimple w:instr=" SEQ Tabelle \* ARABIC \s 1 ">
+        <w:r>
+          <w:rPr>
+            <w:noProof/>
+          </w:rPr>
+          <w:t>2</w:t>
+        </w:r>
+      </w:fldSimple>
       <w:r>
         <w:tab/>
       </w:r>
@@ -1680,6 +1658,9 @@
             <w:r>
               <w:t xml:space="preserve"> definiert die homogene Schnittstelle die Kind- bzw. Attributknotenlisten.</w:t>
             </w:r>
+            <w:r>
+              <w:t xml:space="preserve"> Die aufsteigende Navigation von einer Knotenliste zu deren Elternknoten ist optional.</w:t>
+            </w:r>
           </w:p>
         </w:tc>
       </w:tr>
@@ -1821,16 +1802,31 @@
               <w:t xml:space="preserve"> </w:t>
             </w:r>
             <w:r>
-              <w:t xml:space="preserve">Die Typkennung ist bei einer </w:t>
-            </w:r>
-            <w:r>
-              <w:t>allg</w:t>
-            </w:r>
-            <w:r>
-              <w:t>e</w:t>
-            </w:r>
-            <w:r>
-              <w:t xml:space="preserve">meinen </w:t>
+              <w:t xml:space="preserve">Die Typkennung ist </w:t>
+            </w:r>
+            <w:r>
+              <w:t>bei einer Attr</w:t>
+            </w:r>
+            <w:r>
+              <w:t>i</w:t>
+            </w:r>
+            <w:r>
+              <w:t xml:space="preserve">butknotenliste </w:t>
+            </w:r>
+            <w:r>
+              <w:rPr>
+                <w:rStyle w:val="T-GesperrtTabelleSTRGNUM4"/>
+              </w:rPr>
+              <w:t>1</w:t>
+            </w:r>
+            <w:r>
+              <w:t xml:space="preserve">, </w:t>
+            </w:r>
+            <w:r>
+              <w:t xml:space="preserve">bei einer </w:t>
+            </w:r>
+            <w:r>
+              <w:t xml:space="preserve">allgemeinen </w:t>
             </w:r>
             <w:r>
               <w:t xml:space="preserve">Kindknotenliste </w:t>
@@ -1839,46 +1835,16 @@
               <w:rPr>
                 <w:rStyle w:val="T-GesperrtTabelleSTRGNUM4"/>
               </w:rPr>
-              <w:t>1</w:t>
-            </w:r>
-            <w:r>
-              <w:t>, bei einer Attributknotenliste</w:t>
-            </w:r>
-            <w:r>
-              <w:rPr>
-                <w:rStyle w:val="T-GesperrtTabelleSTRGNUM4"/>
-              </w:rPr>
-              <w:t xml:space="preserve"> </w:t>
-            </w:r>
-            <w:r>
-              <w:rPr>
-                <w:rStyle w:val="T-GesperrtTabelleSTRGNUM4"/>
-              </w:rPr>
               <w:t>2</w:t>
             </w:r>
             <w:r>
-              <w:t xml:space="preserve"> </w:t>
-            </w:r>
-            <w:r>
-              <w:t xml:space="preserve">und bei einer undefinierten Knotenliste </w:t>
+              <w:t xml:space="preserve"> und bei einer undefinierten Knotenliste </w:t>
             </w:r>
             <w:r>
               <w:rPr>
                 <w:rStyle w:val="T-GesperrtTabelleSTRGNUM4"/>
               </w:rPr>
               <w:t>0</w:t>
-            </w:r>
-            <w:r>
-              <w:t>.</w:t>
-            </w:r>
-            <w:r>
-              <w:t xml:space="preserve"> Bei einer Kindknotenliste, die nur aus einem Textknoten besteht, ist die Typkennung </w:t>
-            </w:r>
-            <w:r>
-              <w:rPr>
-                <w:rStyle w:val="T-GesperrtTabelleSTRGNUM4"/>
-              </w:rPr>
-              <w:t>3</w:t>
             </w:r>
             <w:r>
               <w:t>.</w:t>
@@ -2311,27 +2277,14 @@
       <w:r>
         <w:t xml:space="preserve">Tabelle </w:t>
       </w:r>
-      <w:r>
-        <w:fldChar w:fldCharType="begin"/>
-      </w:r>
-      <w:r>
-        <w:instrText xml:space="preserve"> SEQ Tabelle \* ARABIC \s 1 </w:instrText>
-      </w:r>
-      <w:r>
-        <w:fldChar w:fldCharType="separate"/>
-      </w:r>
-      <w:r>
-        <w:rPr>
-          <w:noProof/>
-        </w:rPr>
-        <w:t>3</w:t>
-      </w:r>
-      <w:r>
-        <w:rPr>
-          <w:noProof/>
-        </w:rPr>
-        <w:fldChar w:fldCharType="end"/>
-      </w:r>
+      <w:fldSimple w:instr=" SEQ Tabelle \* ARABIC \s 1 ">
+        <w:r>
+          <w:rPr>
+            <w:noProof/>
+          </w:rPr>
+          <w:t>3</w:t>
+        </w:r>
+      </w:fldSimple>
       <w:r>
         <w:tab/>
       </w:r>
@@ -3112,10 +3065,16 @@
               <w:pStyle w:val="T-TextblockTabelleSTRGNUM3"/>
             </w:pPr>
             <w:r>
-              <w:t xml:space="preserve">Bei einem Textknoten </w:t>
-            </w:r>
-            <w:r>
-              <w:t>referenziert</w:t>
+              <w:t xml:space="preserve">Bei einem </w:t>
+            </w:r>
+            <w:r>
+              <w:t>Kind</w:t>
+            </w:r>
+            <w:r>
+              <w:t xml:space="preserve">knoten </w:t>
+            </w:r>
+            <w:r>
+              <w:t>verweist</w:t>
             </w:r>
             <w:r>
               <w:t xml:space="preserve"> die</w:t>
@@ -3138,7 +3097,81 @@
               <w:t xml:space="preserve">Spalte </w:t>
             </w:r>
             <w:r>
-              <w:t xml:space="preserve">eine Zeichenkette und </w:t>
+              <w:t xml:space="preserve">mit einem </w:t>
+            </w:r>
+            <w:r>
+              <w:t xml:space="preserve">positiven </w:t>
+            </w:r>
+            <w:r>
+              <w:t xml:space="preserve">Wert </w:t>
+            </w:r>
+            <w:r>
+              <w:t xml:space="preserve">auf eine </w:t>
+            </w:r>
+            <w:r>
+              <w:t>Zeichenkette</w:t>
+            </w:r>
+            <w:r>
+              <w:t xml:space="preserve">. </w:t>
+            </w:r>
+            <w:r>
+              <w:t>Diese ist b</w:t>
+            </w:r>
+            <w:r>
+              <w:t xml:space="preserve">ei einem Textknoten </w:t>
+            </w:r>
+            <w:r>
+              <w:t>dessen Wert und bei</w:t>
+            </w:r>
+            <w:r>
+              <w:t xml:space="preserve"> einem Elementknoten </w:t>
+            </w:r>
+            <w:r>
+              <w:t xml:space="preserve">der </w:t>
+            </w:r>
+            <w:r>
+              <w:t xml:space="preserve">Wert seines </w:t>
+            </w:r>
+            <w:r>
+              <w:t>einzigen Kindknoten, welcher ein Textknoten ist.</w:t>
+            </w:r>
+            <w:r>
+              <w:t xml:space="preserve"> Ein leerer Elementkn</w:t>
+            </w:r>
+            <w:r>
+              <w:t>o</w:t>
+            </w:r>
+            <w:r>
+              <w:t xml:space="preserve">ten verweist damit immer auf die leere Zeichenkette. </w:t>
+            </w:r>
+            <w:r>
+              <w:t xml:space="preserve">Ein negativer Wert in der </w:t>
+            </w:r>
+            <w:proofErr w:type="spellStart"/>
+            <w:r>
+              <w:rPr>
+                <w:i/>
+              </w:rPr>
+              <w:t>content</w:t>
+            </w:r>
+            <w:proofErr w:type="spellEnd"/>
+            <w:r>
+              <w:t xml:space="preserve"> Spalte verweist indirekt auf </w:t>
+            </w:r>
+            <w:r>
+              <w:t xml:space="preserve">die </w:t>
+            </w:r>
+            <w:r>
+              <w:t>Kindknotenliste</w:t>
+            </w:r>
+            <w:r>
+              <w:t xml:space="preserve"> eines Elementknoten</w:t>
+            </w:r>
+            <w:r>
+              <w:t>. Zur Auflösung des Verweiseses muss dieser negiert werden.</w:t>
+            </w:r>
+            <w:r>
+              <w:t xml:space="preserve"> Bei einem Textknoten  </w:t>
             </w:r>
             <w:r>
               <w:t xml:space="preserve">enthalten </w:t>
@@ -3188,29 +3221,83 @@
               <w:rPr>
                 <w:i/>
               </w:rPr>
-              <w:t>attr</w:t>
-            </w:r>
+              <w:t>attributes</w:t>
+            </w:r>
+            <w:proofErr w:type="spellEnd"/>
+            <w:r>
+              <w:t xml:space="preserve"> </w:t>
+            </w:r>
+            <w:r>
+              <w:t xml:space="preserve">Spalte </w:t>
+            </w:r>
+            <w:r>
+              <w:t xml:space="preserve">immer </w:t>
+            </w:r>
+            <w:r>
+              <w:rPr>
+                <w:rStyle w:val="T-GesperrtTabelleSTRGNUM4"/>
+              </w:rPr>
+              <w:t>0</w:t>
+            </w:r>
+            <w:r>
+              <w:t>.</w:t>
+            </w:r>
+            <w:r>
+              <w:t xml:space="preserve"> </w:t>
+            </w:r>
+            <w:r>
+              <w:t xml:space="preserve">Bei einem Elementknoten </w:t>
+            </w:r>
+            <w:r>
+              <w:t xml:space="preserve">enthält die </w:t>
+            </w:r>
+            <w:proofErr w:type="spellStart"/>
             <w:r>
               <w:rPr>
                 <w:i/>
               </w:rPr>
-              <w:t>i</w:t>
-            </w:r>
+              <w:t>name</w:t>
+            </w:r>
+            <w:proofErr w:type="spellEnd"/>
+            <w:r>
+              <w:t xml:space="preserve"> Spalte niemals </w:t>
+            </w:r>
+            <w:r>
+              <w:t xml:space="preserve">den Wert </w:t>
+            </w:r>
+            <w:r>
+              <w:rPr>
+                <w:rStyle w:val="T-GesperrtTabelleSTRGNUM4"/>
+              </w:rPr>
+              <w:t>0</w:t>
+            </w:r>
+            <w:r>
+              <w:t>.</w:t>
+            </w:r>
+          </w:p>
+          <w:p>
+            <w:pPr>
+              <w:pStyle w:val="T-TextblockTabelleSTRGNUM3"/>
+              <w:tabs>
+                <w:tab w:val="clear" w:pos="3294"/>
+              </w:tabs>
+            </w:pPr>
+            <w:r>
+              <w:t xml:space="preserve">Wenn in einer </w:t>
+            </w:r>
+            <w:proofErr w:type="spellStart"/>
             <w:r>
               <w:rPr>
                 <w:i/>
               </w:rPr>
-              <w:t>butes</w:t>
+              <w:t>uri</w:t>
             </w:r>
             <w:proofErr w:type="spellEnd"/>
             <w:r>
               <w:t xml:space="preserve"> </w:t>
             </w:r>
             <w:r>
-              <w:t xml:space="preserve">Spalte </w:t>
-            </w:r>
-            <w:r>
-              <w:t xml:space="preserve">immer </w:t>
+              <w:t xml:space="preserve">Spalte ausschließlich der Wert </w:t>
             </w:r>
             <w:r>
               <w:rPr>
@@ -3219,80 +3306,7 @@
               <w:t>0</w:t>
             </w:r>
             <w:r>
-              <w:t>.</w:t>
-            </w:r>
-            <w:r>
-              <w:t xml:space="preserve"> </w:t>
-            </w:r>
-            <w:r>
-              <w:t xml:space="preserve">Bei einem Elementknoten </w:t>
-            </w:r>
-            <w:r>
-              <w:t xml:space="preserve">enthält </w:t>
-            </w:r>
-            <w:r>
-              <w:t xml:space="preserve">die </w:t>
-            </w:r>
-            <w:proofErr w:type="spellStart"/>
-            <w:r>
-              <w:rPr>
-                <w:i/>
-              </w:rPr>
-              <w:t>name</w:t>
-            </w:r>
-            <w:proofErr w:type="spellEnd"/>
-            <w:r>
-              <w:t xml:space="preserve"> Spalte </w:t>
-            </w:r>
-            <w:r>
-              <w:t xml:space="preserve">niemals die </w:t>
-            </w:r>
-            <w:r>
-              <w:rPr>
-                <w:rStyle w:val="T-GesperrtTabelleSTRGNUM4"/>
-              </w:rPr>
-              <w:t>0</w:t>
-            </w:r>
-            <w:r>
-              <w:t xml:space="preserve">. Die </w:t>
-            </w:r>
-            <w:proofErr w:type="spellStart"/>
-            <w:r>
-              <w:rPr>
-                <w:i/>
-              </w:rPr>
-              <w:t>content</w:t>
-            </w:r>
-            <w:proofErr w:type="spellEnd"/>
-            <w:r>
-              <w:t xml:space="preserve"> </w:t>
-            </w:r>
-            <w:r>
-              <w:t xml:space="preserve">Spalte </w:t>
-            </w:r>
-            <w:r>
-              <w:t xml:space="preserve">referenziert </w:t>
-            </w:r>
-            <w:r>
-              <w:t xml:space="preserve">mit einem positiven Wert eine Kindknotenliste. Mit einem negativen Wert verweist sie dagegen auf die Zeichenkette des Textknoten, </w:t>
-            </w:r>
-            <w:r>
-              <w:t xml:space="preserve">der </w:t>
-            </w:r>
-            <w:r>
-              <w:t>der einzige Kindknoten des Elementknoten ist.</w:t>
-            </w:r>
-            <w:r>
-              <w:t xml:space="preserve"> Dieser Verweis ist zur Auflösung im Vorzeichen umzukehren.</w:t>
-            </w:r>
-            <w:r>
-              <w:t xml:space="preserve"> Demzufolge referenziert ein leerer El</w:t>
-            </w:r>
-            <w:r>
-              <w:t>e</w:t>
-            </w:r>
-            <w:r>
-              <w:t>mentknoten immer auf die leere Kinknotenliste.</w:t>
+              <w:t xml:space="preserve"> stünde, wird diese Spalte als leer gespeichert.</w:t>
             </w:r>
           </w:p>
         </w:tc>
@@ -4094,55 +4108,54 @@
               <w:t>a</w:t>
             </w:r>
             <w:r>
-              <w:t xml:space="preserve">bellen, ab denen die Kind- bzw. Attributknotenlisten beginnen, wobei das Ende einer Liste gleich dem Beginn der nächsten Liste ist. Die Listen sind </w:t>
+              <w:t>bellen</w:t>
+            </w:r>
+            <w:r>
+              <w:t xml:space="preserve"> enthalten</w:t>
+            </w:r>
+            <w:r>
+              <w:t xml:space="preserve">, ab denen die Kind- bzw. Attributknotenlisten beginnen, wobei das Ende einer </w:t>
+            </w:r>
+            <w:r>
+              <w:t>Knotenl</w:t>
+            </w:r>
+            <w:r>
+              <w:t xml:space="preserve">iste </w:t>
+            </w:r>
+            <w:r>
+              <w:t xml:space="preserve">immer </w:t>
+            </w:r>
+            <w:r>
+              <w:t xml:space="preserve">gleich dem Beginn der nächsten </w:t>
+            </w:r>
+            <w:r>
+              <w:t xml:space="preserve">Knotenliste </w:t>
+            </w:r>
+            <w:r>
+              <w:t xml:space="preserve">ist. Die </w:t>
+            </w:r>
+            <w:r>
+              <w:t xml:space="preserve">Knotenliste </w:t>
+            </w:r>
+            <w:proofErr w:type="gramStart"/>
+            <w:r>
+              <w:t>sind</w:t>
+            </w:r>
+            <w:proofErr w:type="gramEnd"/>
+            <w:r>
+              <w:t xml:space="preserve"> </w:t>
             </w:r>
             <w:r>
               <w:t xml:space="preserve">gemäß </w:t>
             </w:r>
             <w:r>
-              <w:t xml:space="preserve">ihrer Länge sortiert, sodass </w:t>
-            </w:r>
-            <w:r>
-              <w:t>die leere</w:t>
-            </w:r>
-            <w:r>
-              <w:t>n</w:t>
-            </w:r>
-            <w:r>
-              <w:t xml:space="preserve"> </w:t>
-            </w:r>
-            <w:r>
-              <w:t>Knotenl</w:t>
-            </w:r>
-            <w:r>
-              <w:t>iste</w:t>
-            </w:r>
-            <w:r>
-              <w:t>n</w:t>
-            </w:r>
-            <w:r>
-              <w:t xml:space="preserve"> </w:t>
-            </w:r>
-            <w:r>
-              <w:t xml:space="preserve">immer den </w:t>
-            </w:r>
-            <w:r>
-              <w:t xml:space="preserve">Index </w:t>
-            </w:r>
-            <w:r>
-              <w:rPr>
-                <w:rStyle w:val="T-GesperrtTabelleSTRGNUM4"/>
-              </w:rPr>
-              <w:t>0</w:t>
-            </w:r>
-            <w:r>
-              <w:t xml:space="preserve"> </w:t>
-            </w:r>
-            <w:r>
-              <w:t>haben</w:t>
+              <w:t>ihrer Länge sortiert</w:t>
             </w:r>
             <w:r>
               <w:t>.</w:t>
+            </w:r>
+            <w:r>
+              <w:t xml:space="preserve"> Das erste Element beider Zahlenfolgen beschreibt immer eine leere Knotenliste.</w:t>
             </w:r>
           </w:p>
         </w:tc>
@@ -4155,27 +4168,14 @@
       <w:r>
         <w:t xml:space="preserve">Tabelle </w:t>
       </w:r>
-      <w:r>
-        <w:fldChar w:fldCharType="begin"/>
-      </w:r>
-      <w:r>
-        <w:instrText xml:space="preserve"> SEQ Tabelle \* ARABIC \s 1 </w:instrText>
-      </w:r>
-      <w:r>
-        <w:fldChar w:fldCharType="separate"/>
-      </w:r>
-      <w:r>
-        <w:rPr>
-          <w:noProof/>
-        </w:rPr>
-        <w:t>4</w:t>
-      </w:r>
-      <w:r>
-        <w:rPr>
-          <w:noProof/>
-        </w:rPr>
-        <w:fldChar w:fldCharType="end"/>
-      </w:r>
+      <w:fldSimple w:instr=" SEQ Tabelle \* ARABIC \s 1 ">
+        <w:r>
+          <w:rPr>
+            <w:noProof/>
+          </w:rPr>
+          <w:t>4</w:t>
+        </w:r>
+      </w:fldSimple>
       <w:r>
         <w:tab/>
       </w:r>
@@ -4234,27 +4234,14 @@
         <w:tab w:val="center" w:pos="4860"/>
       </w:tabs>
     </w:pPr>
-    <w:r>
-      <w:fldChar w:fldCharType="begin"/>
-    </w:r>
-    <w:r>
-      <w:instrText xml:space="preserve"> FILENAME   \* MERGEFORMAT </w:instrText>
-    </w:r>
-    <w:r>
-      <w:fldChar w:fldCharType="separate"/>
-    </w:r>
-    <w:r>
-      <w:rPr>
-        <w:noProof/>
-      </w:rPr>
-      <w:t>Spezifikation_BEX.docx</w:t>
-    </w:r>
-    <w:r>
-      <w:rPr>
-        <w:noProof/>
-      </w:rPr>
-      <w:fldChar w:fldCharType="end"/>
-    </w:r>
+    <w:fldSimple w:instr=" FILENAME   \* MERGEFORMAT ">
+      <w:r>
+        <w:rPr>
+          <w:noProof/>
+        </w:rPr>
+        <w:t>Spezifikation_BEX.docx</w:t>
+      </w:r>
+    </w:fldSimple>
     <w:r>
       <w:tab/>
     </w:r>
@@ -5796,6 +5783,7 @@
   <w:style w:type="character" w:default="1" w:styleId="Absatz-Standardschriftart">
     <w:name w:val="Default Paragraph Font"/>
     <w:uiPriority w:val="1"/>
+    <w:semiHidden/>
     <w:unhideWhenUsed/>
   </w:style>
   <w:style w:type="table" w:default="1" w:styleId="NormaleTabelle">
@@ -7525,6 +7513,7 @@
   <w:style w:type="character" w:default="1" w:styleId="Absatz-Standardschriftart">
     <w:name w:val="Default Paragraph Font"/>
     <w:uiPriority w:val="1"/>
+    <w:semiHidden/>
     <w:unhideWhenUsed/>
   </w:style>
   <w:style w:type="table" w:default="1" w:styleId="NormaleTabelle">
@@ -9179,7 +9168,7 @@
 </file>
 
 <file path=customXml/itemProps1.xml><?xml version="1.0" encoding="utf-8"?>
-<ds:datastoreItem xmlns:ds="http://schemas.openxmlformats.org/officeDocument/2006/customXml" ds:itemID="{20C7CDD3-AFC4-43B8-9F5F-5E02194E912F}">
+<ds:datastoreItem xmlns:ds="http://schemas.openxmlformats.org/officeDocument/2006/customXml" ds:itemID="{896641AC-4BAA-48F2-B194-EAAB36CCFB88}">
   <ds:schemaRefs>
     <ds:schemaRef ds:uri="http://schemas.openxmlformats.org/officeDocument/2006/bibliography"/>
   </ds:schemaRefs>

</xml_diff>

<commit_message>
bex spec an c++ impl updated
</commit_message>
<xml_diff>
--- a/iam/Spezifikation_BEX.docx
+++ b/iam/Spezifikation_BEX.docx
@@ -7,8 +7,6 @@
         <w:pStyle w:val="Titel"/>
         <w:spacing w:before="0"/>
       </w:pPr>
-      <w:bookmarkStart w:id="0" w:name="_GoBack"/>
-      <w:bookmarkEnd w:id="0"/>
       <w:r>
         <w:t>BEX – Binary Encoded XML</w:t>
       </w:r>
@@ -255,14 +253,27 @@
       <w:r>
         <w:t xml:space="preserve">Abbildung </w:t>
       </w:r>
-      <w:fldSimple w:instr=" SEQ Abbildung \* ARABIC \s 1 ">
-        <w:r>
-          <w:rPr>
-            <w:noProof/>
-          </w:rPr>
-          <w:t>1</w:t>
-        </w:r>
-      </w:fldSimple>
+      <w:r>
+        <w:fldChar w:fldCharType="begin"/>
+      </w:r>
+      <w:r>
+        <w:instrText xml:space="preserve"> SEQ Abbildung \* ARABIC \s 1 </w:instrText>
+      </w:r>
+      <w:r>
+        <w:fldChar w:fldCharType="separate"/>
+      </w:r>
+      <w:r>
+        <w:rPr>
+          <w:noProof/>
+        </w:rPr>
+        <w:t>1</w:t>
+      </w:r>
+      <w:r>
+        <w:rPr>
+          <w:noProof/>
+        </w:rPr>
+        <w:fldChar w:fldCharType="end"/>
+      </w:r>
       <w:r>
         <w:tab/>
       </w:r>
@@ -703,14 +714,27 @@
       <w:r>
         <w:t xml:space="preserve">Tabelle </w:t>
       </w:r>
-      <w:fldSimple w:instr=" SEQ Tabelle \* ARABIC \s 1 ">
-        <w:r>
-          <w:rPr>
-            <w:noProof/>
-          </w:rPr>
-          <w:t>1</w:t>
-        </w:r>
-      </w:fldSimple>
+      <w:r>
+        <w:fldChar w:fldCharType="begin"/>
+      </w:r>
+      <w:r>
+        <w:instrText xml:space="preserve"> SEQ Tabelle \* ARABIC \s 1 </w:instrText>
+      </w:r>
+      <w:r>
+        <w:fldChar w:fldCharType="separate"/>
+      </w:r>
+      <w:r>
+        <w:rPr>
+          <w:noProof/>
+        </w:rPr>
+        <w:t>1</w:t>
+      </w:r>
+      <w:r>
+        <w:rPr>
+          <w:noProof/>
+        </w:rPr>
+        <w:fldChar w:fldCharType="end"/>
+      </w:r>
       <w:r>
         <w:tab/>
       </w:r>
@@ -1569,14 +1593,27 @@
       <w:r>
         <w:t xml:space="preserve">Tabelle </w:t>
       </w:r>
-      <w:fldSimple w:instr=" SEQ Tabelle \* ARABIC \s 1 ">
-        <w:r>
-          <w:rPr>
-            <w:noProof/>
-          </w:rPr>
-          <w:t>2</w:t>
-        </w:r>
-      </w:fldSimple>
+      <w:r>
+        <w:fldChar w:fldCharType="begin"/>
+      </w:r>
+      <w:r>
+        <w:instrText xml:space="preserve"> SEQ Tabelle \* ARABIC \s 1 </w:instrText>
+      </w:r>
+      <w:r>
+        <w:fldChar w:fldCharType="separate"/>
+      </w:r>
+      <w:r>
+        <w:rPr>
+          <w:noProof/>
+        </w:rPr>
+        <w:t>2</w:t>
+      </w:r>
+      <w:r>
+        <w:rPr>
+          <w:noProof/>
+        </w:rPr>
+        <w:fldChar w:fldCharType="end"/>
+      </w:r>
       <w:r>
         <w:tab/>
       </w:r>
@@ -2277,14 +2314,27 @@
       <w:r>
         <w:t xml:space="preserve">Tabelle </w:t>
       </w:r>
-      <w:fldSimple w:instr=" SEQ Tabelle \* ARABIC \s 1 ">
-        <w:r>
-          <w:rPr>
-            <w:noProof/>
-          </w:rPr>
-          <w:t>3</w:t>
-        </w:r>
-      </w:fldSimple>
+      <w:r>
+        <w:fldChar w:fldCharType="begin"/>
+      </w:r>
+      <w:r>
+        <w:instrText xml:space="preserve"> SEQ Tabelle \* ARABIC \s 1 </w:instrText>
+      </w:r>
+      <w:r>
+        <w:fldChar w:fldCharType="separate"/>
+      </w:r>
+      <w:r>
+        <w:rPr>
+          <w:noProof/>
+        </w:rPr>
+        <w:t>3</w:t>
+      </w:r>
+      <w:r>
+        <w:rPr>
+          <w:noProof/>
+        </w:rPr>
+        <w:fldChar w:fldCharType="end"/>
+      </w:r>
       <w:r>
         <w:tab/>
       </w:r>
@@ -3168,7 +3218,12 @@
               <w:t xml:space="preserve"> eines Elementknoten</w:t>
             </w:r>
             <w:r>
-              <w:t>. Zur Auflösung des Verweiseses muss dieser negiert werden.</w:t>
+              <w:t>. Zur Auflösung des Ver</w:t>
+            </w:r>
+            <w:bookmarkStart w:id="0" w:name="_GoBack"/>
+            <w:bookmarkEnd w:id="0"/>
+            <w:r>
+              <w:t>weiseses muss dieser negiert werden.</w:t>
             </w:r>
             <w:r>
               <w:t xml:space="preserve"> Bei einem Textknoten  </w:t>
@@ -3877,7 +3932,13 @@
               <w:t>chldValueText</w:t>
             </w:r>
             <w:r>
-              <w:t xml:space="preserve">) kodieren jeweils duplikatfreie, sortierte Auflistung von Zeichenketten. Eine Zeichenkette liegt hierbei in nullterminierter UTF8-Kodierung als </w:t>
+              <w:t>) kodieren jeweils duplikatfreie Auflistung von Ze</w:t>
+            </w:r>
+            <w:r>
+              <w:t>i</w:t>
+            </w:r>
+            <w:r>
+              <w:t xml:space="preserve">chenketten. Eine Zeichenkette liegt hierbei in nullterminierter UTF8-Kodierung als </w:t>
             </w:r>
             <w:r>
               <w:t xml:space="preserve">Byte- und damit </w:t>
@@ -3900,25 +3961,16 @@
               <w:t>)</w:t>
             </w:r>
             <w:r>
-              <w:t xml:space="preserve"> vor. Die Sortierung erfolgt lexikografisch auf den </w:t>
-            </w:r>
-            <w:r>
-              <w:t>Zahlenfolgen</w:t>
+              <w:t xml:space="preserve"> vor. </w:t>
+            </w:r>
+            <w:r>
+              <w:t>Das erste Element einer solchen Auflistung ist immer die Zahlenfolge der leeren Zeichenkette.</w:t>
+            </w:r>
+            <w:r>
+              <w:t xml:space="preserve"> Die Ordnung der restlichen Elemente sollte deren Nutzungshäufigkeit entsprechen</w:t>
             </w:r>
             <w:r>
               <w:t xml:space="preserve">. </w:t>
-            </w:r>
-            <w:r>
-              <w:t xml:space="preserve">Das erste Element einer solchen Auflistung ist immer </w:t>
-            </w:r>
-            <w:r>
-              <w:t xml:space="preserve">die </w:t>
-            </w:r>
-            <w:r>
-              <w:t xml:space="preserve">Zahlenfolge </w:t>
-            </w:r>
-            <w:r>
-              <w:t>der leeren Zeichenkette.</w:t>
             </w:r>
           </w:p>
           <w:p>
@@ -4132,30 +4184,49 @@
               <w:t xml:space="preserve">Knotenliste </w:t>
             </w:r>
             <w:r>
-              <w:t xml:space="preserve">ist. Die </w:t>
-            </w:r>
-            <w:r>
-              <w:t xml:space="preserve">Knotenliste </w:t>
-            </w:r>
-            <w:proofErr w:type="gramStart"/>
-            <w:r>
-              <w:t>sind</w:t>
-            </w:r>
-            <w:proofErr w:type="gramEnd"/>
+              <w:t xml:space="preserve">ist. </w:t>
+            </w:r>
+            <w:r>
+              <w:t xml:space="preserve">Die ersten beiden </w:t>
+            </w:r>
+            <w:r>
+              <w:t>Element</w:t>
+            </w:r>
+            <w:r>
+              <w:t>e beider Zahlenfolgen beschreiben</w:t>
+            </w:r>
+            <w:r>
+              <w:t xml:space="preserve"> immer eine leere Knotenliste.</w:t>
+            </w:r>
+            <w:r>
+              <w:t xml:space="preserve"> Die Ordnung der restlichen </w:t>
+            </w:r>
+            <w:r>
+              <w:t>Knotenliste</w:t>
+            </w:r>
+            <w:r>
+              <w:t>n</w:t>
+            </w:r>
             <w:r>
               <w:t xml:space="preserve"> </w:t>
             </w:r>
             <w:r>
-              <w:t xml:space="preserve">gemäß </w:t>
-            </w:r>
-            <w:r>
-              <w:t>ihrer Länge sortiert</w:t>
-            </w:r>
-            <w:r>
-              <w:t>.</w:t>
-            </w:r>
-            <w:r>
-              <w:t xml:space="preserve"> Das erste Element beider Zahlenfolgen beschreibt immer eine leere Knotenliste.</w:t>
+              <w:t xml:space="preserve">sollte deren </w:t>
+            </w:r>
+            <w:r>
+              <w:t xml:space="preserve">sollte deren </w:t>
+            </w:r>
+            <w:r>
+              <w:t>Navigationspfad/</w:t>
+            </w:r>
+            <w:r>
+              <w:t>Nutzungshäufigkeit en</w:t>
+            </w:r>
+            <w:r>
+              <w:t>t</w:t>
+            </w:r>
+            <w:r>
+              <w:t>sprechen.</w:t>
             </w:r>
           </w:p>
         </w:tc>
@@ -4168,14 +4239,27 @@
       <w:r>
         <w:t xml:space="preserve">Tabelle </w:t>
       </w:r>
-      <w:fldSimple w:instr=" SEQ Tabelle \* ARABIC \s 1 ">
-        <w:r>
-          <w:rPr>
-            <w:noProof/>
-          </w:rPr>
-          <w:t>4</w:t>
-        </w:r>
-      </w:fldSimple>
+      <w:r>
+        <w:fldChar w:fldCharType="begin"/>
+      </w:r>
+      <w:r>
+        <w:instrText xml:space="preserve"> SEQ Tabelle \* ARABIC \s 1 </w:instrText>
+      </w:r>
+      <w:r>
+        <w:fldChar w:fldCharType="separate"/>
+      </w:r>
+      <w:r>
+        <w:rPr>
+          <w:noProof/>
+        </w:rPr>
+        <w:t>4</w:t>
+      </w:r>
+      <w:r>
+        <w:rPr>
+          <w:noProof/>
+        </w:rPr>
+        <w:fldChar w:fldCharType="end"/>
+      </w:r>
       <w:r>
         <w:tab/>
       </w:r>
@@ -4234,14 +4318,27 @@
         <w:tab w:val="center" w:pos="4860"/>
       </w:tabs>
     </w:pPr>
-    <w:fldSimple w:instr=" FILENAME   \* MERGEFORMAT ">
-      <w:r>
-        <w:rPr>
-          <w:noProof/>
-        </w:rPr>
-        <w:t>Spezifikation_BEX.docx</w:t>
-      </w:r>
-    </w:fldSimple>
+    <w:r>
+      <w:fldChar w:fldCharType="begin"/>
+    </w:r>
+    <w:r>
+      <w:instrText xml:space="preserve"> FILENAME   \* MERGEFORMAT </w:instrText>
+    </w:r>
+    <w:r>
+      <w:fldChar w:fldCharType="separate"/>
+    </w:r>
+    <w:r>
+      <w:rPr>
+        <w:noProof/>
+      </w:rPr>
+      <w:t>Spezifikation_BEX.docx</w:t>
+    </w:r>
+    <w:r>
+      <w:rPr>
+        <w:noProof/>
+      </w:rPr>
+      <w:fldChar w:fldCharType="end"/>
+    </w:r>
     <w:r>
       <w:tab/>
     </w:r>
@@ -4258,7 +4355,7 @@
       <w:rPr>
         <w:noProof/>
       </w:rPr>
-      <w:t>1</w:t>
+      <w:t>3</w:t>
     </w:r>
     <w:r>
       <w:fldChar w:fldCharType="end"/>
@@ -9168,7 +9265,7 @@
 </file>
 
 <file path=customXml/itemProps1.xml><?xml version="1.0" encoding="utf-8"?>
-<ds:datastoreItem xmlns:ds="http://schemas.openxmlformats.org/officeDocument/2006/customXml" ds:itemID="{896641AC-4BAA-48F2-B194-EAAB36CCFB88}">
+<ds:datastoreItem xmlns:ds="http://schemas.openxmlformats.org/officeDocument/2006/customXml" ds:itemID="{4192F75C-BB25-41AE-B630-A0C874F1C384}">
   <ds:schemaRefs>
     <ds:schemaRef ds:uri="http://schemas.openxmlformats.org/officeDocument/2006/bibliography"/>
   </ds:schemaRefs>

</xml_diff>

<commit_message>
updates to iam and bex
</commit_message>
<xml_diff>
--- a/iam/Spezifikation_BEX.docx
+++ b/iam/Spezifikation_BEX.docx
@@ -7,11 +7,11 @@
         <w:pStyle w:val="Titel"/>
         <w:spacing w:before="0"/>
       </w:pPr>
-      <w:r>
-        <w:t>BEX – Binary Encoded XML</w:t>
-      </w:r>
       <w:bookmarkStart w:id="0" w:name="_GoBack"/>
       <w:bookmarkEnd w:id="0"/>
+      <w:r>
+        <w:t>BEX – Binary Encoded XML</w:t>
+      </w:r>
     </w:p>
     <w:p>
       <w:pPr>
@@ -132,19 +132,19 @@
         <w:t>»</w:t>
       </w:r>
       <w:r>
-        <w:t>-Implementation darauf aufsetzen zu können, welche signifikant weniger Arbeitsspeicher ve</w:t>
-      </w:r>
-      <w:r>
-        <w:t>r</w:t>
-      </w:r>
-      <w:r>
-        <w:t xml:space="preserve">braucht, als eine zumeist auch </w:t>
+        <w:t xml:space="preserve">-Implementation darauf aufsetzen zu können, welche signifikant weniger Arbeitsspeicher verbraucht, als eine zumeist auch </w:t>
       </w:r>
       <w:r>
         <w:t>modifizierende</w:t>
       </w:r>
       <w:r>
-        <w:t xml:space="preserve"> Implementation einer Standard </w:t>
+        <w:t xml:space="preserve"> I</w:t>
+      </w:r>
+      <w:r>
+        <w:t>m</w:t>
+      </w:r>
+      <w:r>
+        <w:t xml:space="preserve">plementation einer Standard </w:t>
       </w:r>
       <w:r>
         <w:t>«</w:t>
@@ -300,13 +300,7 @@
         <w:t>des Datenmodells</w:t>
       </w:r>
       <w:r>
-        <w:t xml:space="preserve"> und steht für ein D</w:t>
-      </w:r>
-      <w:r>
-        <w:t>o</w:t>
-      </w:r>
-      <w:r>
-        <w:t>kument</w:t>
+        <w:t xml:space="preserve"> und steht für ein Dokument</w:t>
       </w:r>
       <w:r>
         <w:t xml:space="preserve"> (vgl. </w:t>
@@ -340,7 +334,19 @@
         <w:rPr>
           <w:rStyle w:val="D-GesperrtDokumentSTRGNUM9"/>
         </w:rPr>
-        <w:t>BEXNode</w:t>
+        <w:t>BEXN</w:t>
+      </w:r>
+      <w:r>
+        <w:rPr>
+          <w:rStyle w:val="D-GesperrtDokumentSTRGNUM9"/>
+        </w:rPr>
+        <w:t>o</w:t>
+      </w:r>
+      <w:r>
+        <w:rPr>
+          <w:rStyle w:val="D-GesperrtDokumentSTRGNUM9"/>
+        </w:rPr>
+        <w:t>de</w:t>
       </w:r>
       <w:proofErr w:type="spellEnd"/>
       <w:r>
@@ -384,8 +390,8 @@
         <w:tblLook w:val="0020" w:firstRow="1" w:lastRow="0" w:firstColumn="0" w:lastColumn="0" w:noHBand="0" w:noVBand="0"/>
       </w:tblPr>
       <w:tblGrid>
-        <w:gridCol w:w="1188"/>
-        <w:gridCol w:w="8553"/>
+        <w:gridCol w:w="2449"/>
+        <w:gridCol w:w="7292"/>
       </w:tblGrid>
       <w:tr>
         <w:trPr>
@@ -458,13 +464,7 @@
               <w:t xml:space="preserve">definiert </w:t>
             </w:r>
             <w:r>
-              <w:t>die Verwaltung aller Element-, Text- und Attributknoten sowie aller Kind- und Attributknotenli</w:t>
-            </w:r>
-            <w:r>
-              <w:t>s</w:t>
-            </w:r>
-            <w:r>
-              <w:t xml:space="preserve">ten, die in einem </w:t>
+              <w:t xml:space="preserve">die Verwaltung aller Element-, Text- und Attributknoten sowie aller Kind- und Attributknotenlisten, die in einem </w:t>
             </w:r>
             <w:r>
               <w:rPr>
@@ -505,7 +505,7 @@
         </w:trPr>
         <w:tc>
           <w:tcPr>
-            <w:tcW w:w="610" w:type="pct"/>
+            <w:tcW w:w="1257" w:type="pct"/>
             <w:shd w:val="clear" w:color="auto" w:fill="D9D9D9" w:themeFill="background1" w:themeFillShade="D9"/>
             <w:noWrap/>
             <w:hideMark/>
@@ -521,7 +521,7 @@
         </w:tc>
         <w:tc>
           <w:tcPr>
-            <w:tcW w:w="4390" w:type="pct"/>
+            <w:tcW w:w="3743" w:type="pct"/>
             <w:shd w:val="clear" w:color="auto" w:fill="D9D9D9" w:themeFill="background1" w:themeFillShade="D9"/>
             <w:noWrap/>
             <w:hideMark/>
@@ -542,7 +542,7 @@
         </w:trPr>
         <w:tc>
           <w:tcPr>
-            <w:tcW w:w="610" w:type="pct"/>
+            <w:tcW w:w="1257" w:type="pct"/>
             <w:noWrap/>
           </w:tcPr>
           <w:p>
@@ -567,7 +567,7 @@
         </w:tc>
         <w:tc>
           <w:tcPr>
-            <w:tcW w:w="4390" w:type="pct"/>
+            <w:tcW w:w="3743" w:type="pct"/>
             <w:noWrap/>
           </w:tcPr>
           <w:p>
@@ -592,7 +592,7 @@
         </w:trPr>
         <w:tc>
           <w:tcPr>
-            <w:tcW w:w="610" w:type="pct"/>
+            <w:tcW w:w="1257" w:type="pct"/>
             <w:noWrap/>
           </w:tcPr>
           <w:p>
@@ -617,7 +617,7 @@
         </w:tc>
         <w:tc>
           <w:tcPr>
-            <w:tcW w:w="4390" w:type="pct"/>
+            <w:tcW w:w="3743" w:type="pct"/>
             <w:noWrap/>
           </w:tcPr>
           <w:p>
@@ -643,10 +643,22 @@
               <w:t>zurück.</w:t>
             </w:r>
             <w:r>
-              <w:t xml:space="preserve"> Wenn der Identifikator unbekannt ist, wird eine undefinierte Knotenliste geliefert.</w:t>
-            </w:r>
-            <w:r>
-              <w:t xml:space="preserve"> Der gegebene Identifikator kann von dem der gelieferten Knotenliste abweichen.</w:t>
+              <w:t xml:space="preserve"> Wenn der Identifikator unb</w:t>
+            </w:r>
+            <w:r>
+              <w:t>e</w:t>
+            </w:r>
+            <w:r>
+              <w:t>kannt ist, wird eine undefinierte Knotenliste geliefert.</w:t>
+            </w:r>
+            <w:r>
+              <w:t xml:space="preserve"> Der gegebene Identifikator kann von dem der geliefe</w:t>
+            </w:r>
+            <w:r>
+              <w:t>r</w:t>
+            </w:r>
+            <w:r>
+              <w:t>ten Knotenliste abweichen.</w:t>
             </w:r>
           </w:p>
         </w:tc>
@@ -657,7 +669,7 @@
         </w:trPr>
         <w:tc>
           <w:tcPr>
-            <w:tcW w:w="610" w:type="pct"/>
+            <w:tcW w:w="1257" w:type="pct"/>
             <w:noWrap/>
           </w:tcPr>
           <w:p>
@@ -682,7 +694,7 @@
         </w:tc>
         <w:tc>
           <w:tcPr>
-            <w:tcW w:w="4390" w:type="pct"/>
+            <w:tcW w:w="3743" w:type="pct"/>
             <w:noWrap/>
           </w:tcPr>
           <w:p>
@@ -730,10 +742,7 @@
         <w:tab/>
       </w:r>
       <w:r>
-        <w:t>Schnittstelle</w:t>
-      </w:r>
-      <w:r>
-        <w:t xml:space="preserve"> «</w:t>
+        <w:t>Schnittstelle «</w:t>
       </w:r>
       <w:proofErr w:type="spellStart"/>
       <w:r>
@@ -758,8 +767,8 @@
         <w:tblLook w:val="0020" w:firstRow="1" w:lastRow="0" w:firstColumn="0" w:lastColumn="0" w:noHBand="0" w:noVBand="0"/>
       </w:tblPr>
       <w:tblGrid>
-        <w:gridCol w:w="1549"/>
-        <w:gridCol w:w="8192"/>
+        <w:gridCol w:w="2449"/>
+        <w:gridCol w:w="7292"/>
       </w:tblGrid>
       <w:tr>
         <w:trPr>
@@ -833,16 +842,16 @@
               <w:t>und</w:t>
             </w:r>
             <w:r>
-              <w:t xml:space="preserve"> Attributknoten. In besonderen Fällen wird sie auch zur Abbildung undefinierter Knoten verwendet. </w:t>
-            </w:r>
-            <w:r>
-              <w:t>Die aufsteigende Navigation von einem Kind- bzw. Attributknoten zu dessen Elternkn</w:t>
-            </w:r>
-            <w:r>
-              <w:t>o</w:t>
-            </w:r>
-            <w:r>
-              <w:t>ten ist optional.</w:t>
+              <w:t xml:space="preserve"> Attributknoten. In besonderen Fällen wird sie auch zur Abbi</w:t>
+            </w:r>
+            <w:r>
+              <w:t>l</w:t>
+            </w:r>
+            <w:r>
+              <w:t xml:space="preserve">dung undefinierter Knoten verwendet. </w:t>
+            </w:r>
+            <w:r>
+              <w:t>Die aufsteigende Navigation von einem Kind- bzw. Attributknoten zu dessen Elternknoten ist optional.</w:t>
             </w:r>
           </w:p>
         </w:tc>
@@ -853,7 +862,7 @@
         </w:trPr>
         <w:tc>
           <w:tcPr>
-            <w:tcW w:w="795" w:type="pct"/>
+            <w:tcW w:w="1257" w:type="pct"/>
             <w:shd w:val="clear" w:color="auto" w:fill="D9D9D9" w:themeFill="background1" w:themeFillShade="D9"/>
             <w:noWrap/>
             <w:hideMark/>
@@ -869,7 +878,7 @@
         </w:tc>
         <w:tc>
           <w:tcPr>
-            <w:tcW w:w="4205" w:type="pct"/>
+            <w:tcW w:w="3743" w:type="pct"/>
             <w:shd w:val="clear" w:color="auto" w:fill="D9D9D9" w:themeFill="background1" w:themeFillShade="D9"/>
             <w:noWrap/>
             <w:hideMark/>
@@ -890,7 +899,7 @@
         </w:trPr>
         <w:tc>
           <w:tcPr>
-            <w:tcW w:w="795" w:type="pct"/>
+            <w:tcW w:w="1257" w:type="pct"/>
             <w:noWrap/>
           </w:tcPr>
           <w:p>
@@ -915,7 +924,7 @@
         </w:tc>
         <w:tc>
           <w:tcPr>
-            <w:tcW w:w="4205" w:type="pct"/>
+            <w:tcW w:w="3743" w:type="pct"/>
             <w:noWrap/>
           </w:tcPr>
           <w:p>
@@ -946,7 +955,7 @@
         </w:trPr>
         <w:tc>
           <w:tcPr>
-            <w:tcW w:w="795" w:type="pct"/>
+            <w:tcW w:w="1257" w:type="pct"/>
             <w:noWrap/>
           </w:tcPr>
           <w:p>
@@ -971,7 +980,7 @@
         </w:tc>
         <w:tc>
           <w:tcPr>
-            <w:tcW w:w="4205" w:type="pct"/>
+            <w:tcW w:w="3743" w:type="pct"/>
             <w:noWrap/>
           </w:tcPr>
           <w:p>
@@ -1003,6 +1012,9 @@
               <w:t>«</w:t>
             </w:r>
             <w:r>
+              <w:rPr>
+                <w:rStyle w:val="T-GesperrtTabelleSTRGNUM4"/>
+              </w:rPr>
               <w:t>1</w:t>
             </w:r>
             <w:r>
@@ -1018,6 +1030,9 @@
               <w:t>«</w:t>
             </w:r>
             <w:r>
+              <w:rPr>
+                <w:rStyle w:val="T-GesperrtTabelleSTRGNUM4"/>
+              </w:rPr>
               <w:t>2</w:t>
             </w:r>
             <w:r>
@@ -1033,6 +1048,9 @@
               <w:t>«</w:t>
             </w:r>
             <w:r>
+              <w:rPr>
+                <w:rStyle w:val="T-GesperrtTabelleSTRGNUM4"/>
+              </w:rPr>
               <w:t>3</w:t>
             </w:r>
             <w:r>
@@ -1045,6 +1063,9 @@
               <w:t>«</w:t>
             </w:r>
             <w:r>
+              <w:rPr>
+                <w:rStyle w:val="T-GesperrtTabelleSTRGNUM4"/>
+              </w:rPr>
               <w:t>0</w:t>
             </w:r>
             <w:r>
@@ -1062,7 +1083,7 @@
         </w:trPr>
         <w:tc>
           <w:tcPr>
-            <w:tcW w:w="795" w:type="pct"/>
+            <w:tcW w:w="1257" w:type="pct"/>
             <w:noWrap/>
           </w:tcPr>
           <w:p>
@@ -1087,7 +1108,7 @@
         </w:tc>
         <w:tc>
           <w:tcPr>
-            <w:tcW w:w="4205" w:type="pct"/>
+            <w:tcW w:w="3743" w:type="pct"/>
             <w:noWrap/>
           </w:tcPr>
           <w:p>
@@ -1109,7 +1130,7 @@
         </w:trPr>
         <w:tc>
           <w:tcPr>
-            <w:tcW w:w="795" w:type="pct"/>
+            <w:tcW w:w="1257" w:type="pct"/>
             <w:noWrap/>
           </w:tcPr>
           <w:p>
@@ -1134,7 +1155,7 @@
         </w:tc>
         <w:tc>
           <w:tcPr>
-            <w:tcW w:w="4205" w:type="pct"/>
+            <w:tcW w:w="3743" w:type="pct"/>
             <w:noWrap/>
           </w:tcPr>
           <w:p>
@@ -1172,13 +1193,13 @@
               <w:t xml:space="preserve">URI eines </w:t>
             </w:r>
             <w:r>
-              <w:t>Textkn</w:t>
-            </w:r>
-            <w:r>
-              <w:t>o</w:t>
-            </w:r>
-            <w:r>
-              <w:t>ten</w:t>
+              <w:t>Tex</w:t>
+            </w:r>
+            <w:r>
+              <w:t>t</w:t>
+            </w:r>
+            <w:r>
+              <w:t>knoten</w:t>
             </w:r>
             <w:r>
               <w:t xml:space="preserve">, eines </w:t>
@@ -1219,7 +1240,7 @@
         </w:trPr>
         <w:tc>
           <w:tcPr>
-            <w:tcW w:w="795" w:type="pct"/>
+            <w:tcW w:w="1257" w:type="pct"/>
             <w:noWrap/>
           </w:tcPr>
           <w:p>
@@ -1244,7 +1265,7 @@
         </w:tc>
         <w:tc>
           <w:tcPr>
-            <w:tcW w:w="4205" w:type="pct"/>
+            <w:tcW w:w="3743" w:type="pct"/>
             <w:noWrap/>
           </w:tcPr>
           <w:p>
@@ -1290,7 +1311,7 @@
         </w:trPr>
         <w:tc>
           <w:tcPr>
-            <w:tcW w:w="795" w:type="pct"/>
+            <w:tcW w:w="1257" w:type="pct"/>
             <w:noWrap/>
           </w:tcPr>
           <w:p>
@@ -1315,7 +1336,7 @@
         </w:tc>
         <w:tc>
           <w:tcPr>
-            <w:tcW w:w="4205" w:type="pct"/>
+            <w:tcW w:w="3743" w:type="pct"/>
             <w:noWrap/>
           </w:tcPr>
           <w:p>
@@ -1338,7 +1359,13 @@
               <w:t xml:space="preserve"> </w:t>
             </w:r>
             <w:r>
-              <w:t>Der Wert eines Elementknoten ohne Kindknoten sowie eines undefinierten Knoten ist leer. Der Wert eines Elementknoten mit Kindknoten entspricht dem Wert seines ersten Kindknoten.</w:t>
+              <w:t>Der Wert eines Elementknoten ohne Kindknoten sowie eines undefinierten Knoten ist leer. Der Wert eines Elementknoten mit Kindknoten en</w:t>
+            </w:r>
+            <w:r>
+              <w:t>t</w:t>
+            </w:r>
+            <w:r>
+              <w:t>spricht dem Wert seines ersten Kindknoten.</w:t>
             </w:r>
           </w:p>
         </w:tc>
@@ -1349,7 +1376,7 @@
         </w:trPr>
         <w:tc>
           <w:tcPr>
-            <w:tcW w:w="795" w:type="pct"/>
+            <w:tcW w:w="1257" w:type="pct"/>
             <w:noWrap/>
           </w:tcPr>
           <w:p>
@@ -1374,7 +1401,7 @@
         </w:tc>
         <w:tc>
           <w:tcPr>
-            <w:tcW w:w="4205" w:type="pct"/>
+            <w:tcW w:w="3743" w:type="pct"/>
             <w:noWrap/>
           </w:tcPr>
           <w:p>
@@ -1403,6 +1430,9 @@
               <w:t>«</w:t>
             </w:r>
             <w:r>
+              <w:rPr>
+                <w:rStyle w:val="T-GesperrtTabelleSTRGNUM4"/>
+              </w:rPr>
               <w:t>-1</w:t>
             </w:r>
             <w:r>
@@ -1418,6 +1448,9 @@
               <w:t>«</w:t>
             </w:r>
             <w:r>
+              <w:rPr>
+                <w:rStyle w:val="T-GesperrtTabelleSTRGNUM4"/>
+              </w:rPr>
               <w:t>-1</w:t>
             </w:r>
             <w:r>
@@ -1435,7 +1468,7 @@
         </w:trPr>
         <w:tc>
           <w:tcPr>
-            <w:tcW w:w="795" w:type="pct"/>
+            <w:tcW w:w="1257" w:type="pct"/>
             <w:noWrap/>
           </w:tcPr>
           <w:p>
@@ -1460,7 +1493,7 @@
         </w:tc>
         <w:tc>
           <w:tcPr>
-            <w:tcW w:w="4205" w:type="pct"/>
+            <w:tcW w:w="3743" w:type="pct"/>
             <w:noWrap/>
           </w:tcPr>
           <w:p>
@@ -1483,13 +1516,13 @@
               <w:t xml:space="preserve">Elternknoten </w:t>
             </w:r>
             <w:r>
-              <w:t>des Wurzelelementkn</w:t>
-            </w:r>
-            <w:r>
-              <w:t>o</w:t>
-            </w:r>
-            <w:r>
-              <w:t xml:space="preserve">ten </w:t>
+              <w:t>des Wurzelel</w:t>
+            </w:r>
+            <w:r>
+              <w:t>e</w:t>
+            </w:r>
+            <w:r>
+              <w:t xml:space="preserve">mentknoten </w:t>
             </w:r>
             <w:r>
               <w:t>sowie eines undefinierten Knoten</w:t>
@@ -1501,13 +1534,13 @@
               <w:t xml:space="preserve">ist </w:t>
             </w:r>
             <w:r>
-              <w:t>ein undefinierter Knoten. Wenn die Navigation zum Elternknoten dea</w:t>
-            </w:r>
-            <w:r>
-              <w:t>k</w:t>
-            </w:r>
-            <w:r>
-              <w:t>tiviert ist, ist der Elternknoten jedes Knoten ein undefinierter Knoten.</w:t>
+              <w:t>ein undefinierter Knoten. Wenn die Navigation zum E</w:t>
+            </w:r>
+            <w:r>
+              <w:t>l</w:t>
+            </w:r>
+            <w:r>
+              <w:t>ternknoten deaktiviert ist, ist der Elternknoten jedes Knoten ein undefinierter Knoten.</w:t>
             </w:r>
           </w:p>
         </w:tc>
@@ -1518,7 +1551,7 @@
         </w:trPr>
         <w:tc>
           <w:tcPr>
-            <w:tcW w:w="795" w:type="pct"/>
+            <w:tcW w:w="1257" w:type="pct"/>
             <w:noWrap/>
           </w:tcPr>
           <w:p>
@@ -1543,7 +1576,7 @@
         </w:tc>
         <w:tc>
           <w:tcPr>
-            <w:tcW w:w="4205" w:type="pct"/>
+            <w:tcW w:w="3743" w:type="pct"/>
             <w:noWrap/>
           </w:tcPr>
           <w:p>
@@ -1560,13 +1593,13 @@
               <w:t xml:space="preserve"> </w:t>
             </w:r>
             <w:r>
-              <w:t>Die Kindknotenliste eines Text- bzw. Attributkn</w:t>
-            </w:r>
-            <w:r>
-              <w:t>o</w:t>
-            </w:r>
-            <w:r>
-              <w:t>ten sowie eines undefinierten Knoten ist eine undefinierte Knotenliste.</w:t>
+              <w:t>Die Kindknotenliste eines Text- bzw. Attribu</w:t>
+            </w:r>
+            <w:r>
+              <w:t>t</w:t>
+            </w:r>
+            <w:r>
+              <w:t>knoten sowie eines undefinierten Knoten ist eine undefinierte Knotenliste.</w:t>
             </w:r>
           </w:p>
         </w:tc>
@@ -1577,7 +1610,7 @@
         </w:trPr>
         <w:tc>
           <w:tcPr>
-            <w:tcW w:w="795" w:type="pct"/>
+            <w:tcW w:w="1257" w:type="pct"/>
             <w:noWrap/>
           </w:tcPr>
           <w:p>
@@ -1602,7 +1635,7 @@
         </w:tc>
         <w:tc>
           <w:tcPr>
-            <w:tcW w:w="4205" w:type="pct"/>
+            <w:tcW w:w="3743" w:type="pct"/>
             <w:noWrap/>
           </w:tcPr>
           <w:p>
@@ -1619,13 +1652,7 @@
               <w:t xml:space="preserve"> </w:t>
             </w:r>
             <w:r>
-              <w:t>Die Kindknotenliste eines Text- bzw. Attribu</w:t>
-            </w:r>
-            <w:r>
-              <w:t>t</w:t>
-            </w:r>
-            <w:r>
-              <w:t>knoten sowie eines undefinierten Knoten ist eine undefinierte Knotenliste.</w:t>
+              <w:t>Die Kindknotenliste eines Text- bzw. Attributknoten sowie eines undefinierten Knoten ist eine undefinierte Knotenliste.</w:t>
             </w:r>
           </w:p>
         </w:tc>
@@ -1650,10 +1677,7 @@
         <w:tab/>
       </w:r>
       <w:r>
-        <w:t>Schnittstelle</w:t>
-      </w:r>
-      <w:r>
-        <w:t xml:space="preserve"> «</w:t>
+        <w:t>Schnittstelle «</w:t>
       </w:r>
       <w:proofErr w:type="spellStart"/>
       <w:r>
@@ -1672,8 +1696,8 @@
         <w:tblLook w:val="0020" w:firstRow="1" w:lastRow="0" w:firstColumn="0" w:lastColumn="0" w:noHBand="0" w:noVBand="0"/>
       </w:tblPr>
       <w:tblGrid>
-        <w:gridCol w:w="1549"/>
-        <w:gridCol w:w="8192"/>
+        <w:gridCol w:w="2449"/>
+        <w:gridCol w:w="7292"/>
       </w:tblGrid>
       <w:tr>
         <w:trPr>
@@ -1719,6 +1743,9 @@
             <w:r>
               <w:t xml:space="preserve">Die Schnittstelle </w:t>
             </w:r>
+            <w:r>
+              <w:t>«</w:t>
+            </w:r>
             <w:proofErr w:type="spellStart"/>
             <w:r>
               <w:rPr>
@@ -1734,7 +1761,10 @@
             </w:r>
             <w:proofErr w:type="spellEnd"/>
             <w:r>
-              <w:t xml:space="preserve"> definiert die homogene </w:t>
+              <w:t xml:space="preserve">» </w:t>
+            </w:r>
+            <w:r>
+              <w:t xml:space="preserve">definiert die homogene </w:t>
             </w:r>
             <w:r>
               <w:t xml:space="preserve">Sicht auf </w:t>
@@ -1760,7 +1790,7 @@
         </w:trPr>
         <w:tc>
           <w:tcPr>
-            <w:tcW w:w="795" w:type="pct"/>
+            <w:tcW w:w="1257" w:type="pct"/>
             <w:shd w:val="clear" w:color="auto" w:fill="D9D9D9" w:themeFill="background1" w:themeFillShade="D9"/>
             <w:noWrap/>
             <w:hideMark/>
@@ -1776,7 +1806,7 @@
         </w:tc>
         <w:tc>
           <w:tcPr>
-            <w:tcW w:w="4205" w:type="pct"/>
+            <w:tcW w:w="3743" w:type="pct"/>
             <w:shd w:val="clear" w:color="auto" w:fill="D9D9D9" w:themeFill="background1" w:themeFillShade="D9"/>
             <w:noWrap/>
             <w:hideMark/>
@@ -1797,7 +1827,7 @@
         </w:trPr>
         <w:tc>
           <w:tcPr>
-            <w:tcW w:w="795" w:type="pct"/>
+            <w:tcW w:w="1257" w:type="pct"/>
             <w:noWrap/>
           </w:tcPr>
           <w:p>
@@ -1822,7 +1852,7 @@
         </w:tc>
         <w:tc>
           <w:tcPr>
-            <w:tcW w:w="4205" w:type="pct"/>
+            <w:tcW w:w="3743" w:type="pct"/>
             <w:noWrap/>
           </w:tcPr>
           <w:p>
@@ -1850,7 +1880,7 @@
         </w:trPr>
         <w:tc>
           <w:tcPr>
-            <w:tcW w:w="795" w:type="pct"/>
+            <w:tcW w:w="1257" w:type="pct"/>
             <w:noWrap/>
           </w:tcPr>
           <w:p>
@@ -1875,7 +1905,7 @@
         </w:tc>
         <w:tc>
           <w:tcPr>
-            <w:tcW w:w="4205" w:type="pct"/>
+            <w:tcW w:w="3743" w:type="pct"/>
             <w:noWrap/>
           </w:tcPr>
           <w:p>
@@ -1898,12 +1928,21 @@
               <w:t xml:space="preserve">Die Typkennung ist </w:t>
             </w:r>
             <w:r>
-              <w:t xml:space="preserve">bei einer Attributknotenliste </w:t>
+              <w:t>bei einer Attributknote</w:t>
+            </w:r>
+            <w:r>
+              <w:t>n</w:t>
+            </w:r>
+            <w:r>
+              <w:t xml:space="preserve">liste </w:t>
             </w:r>
             <w:r>
               <w:t>«</w:t>
             </w:r>
             <w:r>
+              <w:rPr>
+                <w:rStyle w:val="T-GesperrtTabelleSTRGNUM4"/>
+              </w:rPr>
               <w:t>1</w:t>
             </w:r>
             <w:r>
@@ -1925,6 +1964,9 @@
               <w:t>«</w:t>
             </w:r>
             <w:r>
+              <w:rPr>
+                <w:rStyle w:val="T-GesperrtTabelleSTRGNUM4"/>
+              </w:rPr>
               <w:t>2</w:t>
             </w:r>
             <w:r>
@@ -1937,6 +1979,9 @@
               <w:t>«</w:t>
             </w:r>
             <w:r>
+              <w:rPr>
+                <w:rStyle w:val="T-GesperrtTabelleSTRGNUM4"/>
+              </w:rPr>
               <w:t>0</w:t>
             </w:r>
             <w:r>
@@ -1954,7 +1999,7 @@
         </w:trPr>
         <w:tc>
           <w:tcPr>
-            <w:tcW w:w="795" w:type="pct"/>
+            <w:tcW w:w="1257" w:type="pct"/>
             <w:noWrap/>
           </w:tcPr>
           <w:p>
@@ -1979,7 +2024,7 @@
         </w:tc>
         <w:tc>
           <w:tcPr>
-            <w:tcW w:w="4205" w:type="pct"/>
+            <w:tcW w:w="3743" w:type="pct"/>
             <w:noWrap/>
           </w:tcPr>
           <w:p>
@@ -1998,7 +2043,7 @@
         </w:trPr>
         <w:tc>
           <w:tcPr>
-            <w:tcW w:w="795" w:type="pct"/>
+            <w:tcW w:w="1257" w:type="pct"/>
             <w:noWrap/>
           </w:tcPr>
           <w:p>
@@ -2023,7 +2068,7 @@
         </w:tc>
         <w:tc>
           <w:tcPr>
-            <w:tcW w:w="4205" w:type="pct"/>
+            <w:tcW w:w="3743" w:type="pct"/>
             <w:noWrap/>
           </w:tcPr>
           <w:p>
@@ -2090,7 +2135,7 @@
         </w:trPr>
         <w:tc>
           <w:tcPr>
-            <w:tcW w:w="795" w:type="pct"/>
+            <w:tcW w:w="1257" w:type="pct"/>
             <w:noWrap/>
           </w:tcPr>
           <w:p>
@@ -2115,7 +2160,7 @@
         </w:tc>
         <w:tc>
           <w:tcPr>
-            <w:tcW w:w="4205" w:type="pct"/>
+            <w:tcW w:w="3743" w:type="pct"/>
             <w:noWrap/>
           </w:tcPr>
           <w:p>
@@ -2192,6 +2237,9 @@
               <w:t>«</w:t>
             </w:r>
             <w:r>
+              <w:rPr>
+                <w:rStyle w:val="T-GesperrtTabelleSTRGNUM4"/>
+              </w:rPr>
               <w:t>-1</w:t>
             </w:r>
             <w:r>
@@ -2252,6 +2300,9 @@
               <w:t>«</w:t>
             </w:r>
             <w:r>
+              <w:rPr>
+                <w:rStyle w:val="T-GesperrtTabelleSTRGNUM4"/>
+              </w:rPr>
               <w:t>-1</w:t>
             </w:r>
             <w:r>
@@ -2261,7 +2312,13 @@
               <w:t xml:space="preserve"> </w:t>
             </w:r>
             <w:r>
-              <w:t>geliefert.</w:t>
+              <w:t>geli</w:t>
+            </w:r>
+            <w:r>
+              <w:t>e</w:t>
+            </w:r>
+            <w:r>
+              <w:t>fert.</w:t>
             </w:r>
           </w:p>
         </w:tc>
@@ -2275,7 +2332,7 @@
         </w:trPr>
         <w:tc>
           <w:tcPr>
-            <w:tcW w:w="795" w:type="pct"/>
+            <w:tcW w:w="1257" w:type="pct"/>
             <w:noWrap/>
           </w:tcPr>
           <w:p>
@@ -2300,7 +2357,7 @@
         </w:tc>
         <w:tc>
           <w:tcPr>
-            <w:tcW w:w="4205" w:type="pct"/>
+            <w:tcW w:w="3743" w:type="pct"/>
             <w:noWrap/>
           </w:tcPr>
           <w:p>
@@ -2346,7 +2403,7 @@
         </w:trPr>
         <w:tc>
           <w:tcPr>
-            <w:tcW w:w="795" w:type="pct"/>
+            <w:tcW w:w="1257" w:type="pct"/>
             <w:noWrap/>
           </w:tcPr>
           <w:p>
@@ -2371,7 +2428,7 @@
         </w:tc>
         <w:tc>
           <w:tcPr>
-            <w:tcW w:w="4205" w:type="pct"/>
+            <w:tcW w:w="3743" w:type="pct"/>
             <w:noWrap/>
           </w:tcPr>
           <w:p>
@@ -2388,19 +2445,7 @@
               <w:t xml:space="preserve"> </w:t>
             </w:r>
             <w:r>
-              <w:t>Der Elternknoten ist bei einer undef</w:t>
-            </w:r>
-            <w:r>
-              <w:t>i</w:t>
-            </w:r>
-            <w:r>
-              <w:t>nierten Knotenliste ein undefinierter Knoten. Wenn die Navigation zum Elternknoten deaktiviert ist, ist der Elter</w:t>
-            </w:r>
-            <w:r>
-              <w:t>n</w:t>
-            </w:r>
-            <w:r>
-              <w:t>knoten jeder Knotenliste ein undefinierter Knoten.</w:t>
+              <w:t>Der Elternknoten ist bei einer undefinierten Knotenliste ein undefinierter Knoten. Wenn die Navigation zum Elternknoten deaktiviert ist, ist der Elternknoten jeder Knotenliste ein undefinierter Knoten.</w:t>
             </w:r>
           </w:p>
         </w:tc>
@@ -2574,9 +2619,9 @@
       </w:tblPr>
       <w:tblGrid>
         <w:gridCol w:w="1907"/>
-        <w:gridCol w:w="1442"/>
-        <w:gridCol w:w="898"/>
-        <w:gridCol w:w="5494"/>
+        <w:gridCol w:w="1259"/>
+        <w:gridCol w:w="1440"/>
+        <w:gridCol w:w="5135"/>
       </w:tblGrid>
       <w:tr>
         <w:trPr>
@@ -2736,13 +2781,13 @@
               <w:t>Abschnitt</w:t>
             </w:r>
             <w:r>
-              <w:t xml:space="preserve"> aufe</w:t>
-            </w:r>
-            <w:r>
-              <w:t>i</w:t>
-            </w:r>
-            <w:r>
-              <w:t xml:space="preserve">nanderfolgender Zeilen </w:t>
+              <w:t xml:space="preserve"> aufeinanderfolge</w:t>
+            </w:r>
+            <w:r>
+              <w:t>n</w:t>
+            </w:r>
+            <w:r>
+              <w:t xml:space="preserve">der Zeilen </w:t>
             </w:r>
             <w:r>
               <w:t xml:space="preserve">bildet </w:t>
@@ -2766,13 +2811,13 @@
               <w:t>s</w:t>
             </w:r>
             <w:r>
-              <w:t xml:space="preserve"> für die Attributkn</w:t>
-            </w:r>
-            <w:r>
-              <w:t>o</w:t>
-            </w:r>
-            <w:r>
-              <w:t xml:space="preserve">ten und Attributknotenlisten in der </w:t>
+              <w:t xml:space="preserve"> für die Attributknoten und Attributknote</w:t>
+            </w:r>
+            <w:r>
+              <w:t>n</w:t>
+            </w:r>
+            <w:r>
+              <w:t xml:space="preserve">listen in der </w:t>
             </w:r>
             <w:r>
               <w:t>Attributknotentabelle</w:t>
@@ -2864,13 +2909,7 @@
             </w:r>
             <w:proofErr w:type="spellStart"/>
             <w:r>
-              <w:t>chldPare</w:t>
-            </w:r>
-            <w:r>
-              <w:t>n</w:t>
-            </w:r>
-            <w:r>
-              <w:t>tRef</w:t>
+              <w:t>chldParentRef</w:t>
             </w:r>
             <w:proofErr w:type="spellEnd"/>
             <w:r>
@@ -2954,13 +2993,7 @@
               <w:t xml:space="preserve">alle </w:t>
             </w:r>
             <w:r>
-              <w:t>enthalten Ref</w:t>
-            </w:r>
-            <w:r>
-              <w:t>e</w:t>
-            </w:r>
-            <w:r>
-              <w:t xml:space="preserve">renzen auf separat abgelegte </w:t>
+              <w:t xml:space="preserve">enthalten Referenzen auf separat abgelegte </w:t>
             </w:r>
             <w:r>
               <w:t xml:space="preserve">Zeichenketten bzw. </w:t>
@@ -3063,20 +3096,11 @@
             </w:r>
             <w:proofErr w:type="spellStart"/>
             <w:r>
-              <w:t>chl</w:t>
-            </w:r>
-            <w:r>
-              <w:t>d</w:t>
-            </w:r>
-            <w:r>
-              <w:t>ValueText</w:t>
+              <w:t>chldValueText</w:t>
             </w:r>
             <w:proofErr w:type="spellEnd"/>
             <w:r>
-              <w:t xml:space="preserve">» abgelegt. Die </w:t>
-            </w:r>
-            <w:r>
-              <w:t>Tabellenabschnitte</w:t>
+              <w:t>» abgelegt. Die Tabellenabschnitte</w:t>
             </w:r>
             <w:r>
               <w:t xml:space="preserve"> sind dagegen in den Tabellen «</w:t>
@@ -3140,12 +3164,161 @@
             </w:r>
             <w:proofErr w:type="spellEnd"/>
             <w:r>
+              <w:t xml:space="preserve">» </w:t>
+            </w:r>
+            <w:r>
+              <w:t xml:space="preserve">je eine Zeichenkette in </w:t>
+            </w:r>
+            <w:r>
+              <w:t>«</w:t>
+            </w:r>
+            <w:proofErr w:type="spellStart"/>
+            <w:r>
+              <w:t>chldUriText</w:t>
+            </w:r>
+            <w:proofErr w:type="spellEnd"/>
+            <w:r>
               <w:t>»</w:t>
             </w:r>
             <w:r>
+              <w:t xml:space="preserve"> bzw. </w:t>
+            </w:r>
+            <w:r>
+              <w:t>«</w:t>
+            </w:r>
+            <w:proofErr w:type="spellStart"/>
+            <w:r>
+              <w:t>chldNameText</w:t>
+            </w:r>
+            <w:proofErr w:type="spellEnd"/>
+            <w:r>
+              <w:t>»</w:t>
+            </w:r>
+            <w:r>
+              <w:t xml:space="preserve">, die Spalte </w:t>
+            </w:r>
+            <w:r>
+              <w:t>«</w:t>
+            </w:r>
+            <w:proofErr w:type="spellStart"/>
+            <w:r>
+              <w:t>chldContentRef</w:t>
+            </w:r>
+            <w:proofErr w:type="spellEnd"/>
+            <w:r>
+              <w:t>»</w:t>
+            </w:r>
+            <w:r>
               <w:t xml:space="preserve"> </w:t>
             </w:r>
             <w:r>
+              <w:t xml:space="preserve">entweder eine Zeichenkette in </w:t>
+            </w:r>
+            <w:r>
+              <w:t>«</w:t>
+            </w:r>
+            <w:proofErr w:type="spellStart"/>
+            <w:r>
+              <w:t>chldValueText</w:t>
+            </w:r>
+            <w:proofErr w:type="spellEnd"/>
+            <w:r>
+              <w:t>»</w:t>
+            </w:r>
+            <w:r>
+              <w:t xml:space="preserve"> oder eine Kindknotenliste in </w:t>
+            </w:r>
+            <w:r>
+              <w:t>«</w:t>
+            </w:r>
+            <w:proofErr w:type="spellStart"/>
+            <w:r>
+              <w:t>chldListRange</w:t>
+            </w:r>
+            <w:proofErr w:type="spellEnd"/>
+            <w:r>
+              <w:t>»</w:t>
+            </w:r>
+            <w:r>
+              <w:t xml:space="preserve"> und die Spalte </w:t>
+            </w:r>
+            <w:r>
+              <w:t>«</w:t>
+            </w:r>
+            <w:proofErr w:type="spellStart"/>
+            <w:r>
+              <w:t>ch</w:t>
+            </w:r>
+            <w:r>
+              <w:t>l</w:t>
+            </w:r>
+            <w:r>
+              <w:t>dAttributesRef</w:t>
+            </w:r>
+            <w:proofErr w:type="spellEnd"/>
+            <w:r>
+              <w:t xml:space="preserve">» </w:t>
+            </w:r>
+            <w:r>
+              <w:t xml:space="preserve">eine Attributknotenliste in </w:t>
+            </w:r>
+            <w:r>
+              <w:t>«</w:t>
+            </w:r>
+            <w:proofErr w:type="spellStart"/>
+            <w:r>
+              <w:t>attrListRange</w:t>
+            </w:r>
+            <w:proofErr w:type="spellEnd"/>
+            <w:r>
+              <w:t>»</w:t>
+            </w:r>
+            <w:r>
+              <w:t xml:space="preserve">. In der Attributknotentabelle referenzieren die Spalten </w:t>
+            </w:r>
+            <w:r>
+              <w:t>«</w:t>
+            </w:r>
+            <w:proofErr w:type="spellStart"/>
+            <w:r>
+              <w:t>attrUriRef</w:t>
+            </w:r>
+            <w:proofErr w:type="spellEnd"/>
+            <w:r>
+              <w:t>»</w:t>
+            </w:r>
+            <w:r>
+              <w:t xml:space="preserve">, </w:t>
+            </w:r>
+            <w:r>
+              <w:t>«</w:t>
+            </w:r>
+            <w:proofErr w:type="spellStart"/>
+            <w:r>
+              <w:t>attrNameRef</w:t>
+            </w:r>
+            <w:proofErr w:type="spellEnd"/>
+            <w:r>
+              <w:t>» und</w:t>
+            </w:r>
+            <w:r>
+              <w:t xml:space="preserve"> </w:t>
+            </w:r>
+            <w:r>
+              <w:t>«</w:t>
+            </w:r>
+            <w:proofErr w:type="spellStart"/>
+            <w:r>
+              <w:t>attrValueRef</w:t>
+            </w:r>
+            <w:proofErr w:type="spellEnd"/>
+            <w:r>
+              <w:t>»</w:t>
+            </w:r>
+            <w:r>
+              <w:t xml:space="preserve"> </w:t>
+            </w:r>
+            <w:r>
               <w:t xml:space="preserve">je eine Zeichenkette in </w:t>
             </w:r>
             <w:r>
@@ -3153,13 +3326,27 @@
             </w:r>
             <w:proofErr w:type="spellStart"/>
             <w:r>
-              <w:t>chldUriText</w:t>
+              <w:t>attrUriText</w:t>
             </w:r>
             <w:proofErr w:type="spellEnd"/>
             <w:r>
               <w:t>»</w:t>
             </w:r>
             <w:r>
+              <w:t xml:space="preserve">, </w:t>
+            </w:r>
+            <w:r>
+              <w:t>«</w:t>
+            </w:r>
+            <w:proofErr w:type="spellStart"/>
+            <w:r>
+              <w:t>attrNameText</w:t>
+            </w:r>
+            <w:proofErr w:type="spellEnd"/>
+            <w:r>
+              <w:t>»</w:t>
+            </w:r>
+            <w:r>
               <w:t xml:space="preserve"> bzw. </w:t>
             </w:r>
             <w:r>
@@ -3167,185 +3354,7 @@
             </w:r>
             <w:proofErr w:type="spellStart"/>
             <w:r>
-              <w:t>chldNameText</w:t>
-            </w:r>
-            <w:proofErr w:type="spellEnd"/>
-            <w:r>
-              <w:t>»</w:t>
-            </w:r>
-            <w:r>
-              <w:t xml:space="preserve">, die Spalte </w:t>
-            </w:r>
-            <w:r>
-              <w:t>«</w:t>
-            </w:r>
-            <w:proofErr w:type="spellStart"/>
-            <w:r>
-              <w:t>chldContentRef</w:t>
-            </w:r>
-            <w:proofErr w:type="spellEnd"/>
-            <w:r>
-              <w:t>»</w:t>
-            </w:r>
-            <w:r>
-              <w:t xml:space="preserve"> </w:t>
-            </w:r>
-            <w:r>
-              <w:t xml:space="preserve">entweder eine Zeichenkette in </w:t>
-            </w:r>
-            <w:r>
-              <w:t>«</w:t>
-            </w:r>
-            <w:proofErr w:type="spellStart"/>
-            <w:r>
-              <w:t>chldValueText</w:t>
-            </w:r>
-            <w:proofErr w:type="spellEnd"/>
-            <w:r>
-              <w:t>»</w:t>
-            </w:r>
-            <w:r>
-              <w:t xml:space="preserve"> oder eine Kindknotenliste in </w:t>
-            </w:r>
-            <w:r>
-              <w:t>«</w:t>
-            </w:r>
-            <w:proofErr w:type="spellStart"/>
-            <w:r>
-              <w:t>chldL</w:t>
-            </w:r>
-            <w:r>
-              <w:t>i</w:t>
-            </w:r>
-            <w:r>
-              <w:t>stRange</w:t>
-            </w:r>
-            <w:proofErr w:type="spellEnd"/>
-            <w:r>
-              <w:t>»</w:t>
-            </w:r>
-            <w:r>
-              <w:t xml:space="preserve"> und die Spalte </w:t>
-            </w:r>
-            <w:r>
-              <w:t>«</w:t>
-            </w:r>
-            <w:proofErr w:type="spellStart"/>
-            <w:r>
-              <w:t>chldAttributesRef</w:t>
-            </w:r>
-            <w:proofErr w:type="spellEnd"/>
-            <w:r>
-              <w:t>»</w:t>
-            </w:r>
-            <w:r>
-              <w:t xml:space="preserve"> </w:t>
-            </w:r>
-            <w:r>
-              <w:t xml:space="preserve">eine Attributknotenliste in </w:t>
-            </w:r>
-            <w:r>
-              <w:t>«</w:t>
-            </w:r>
-            <w:proofErr w:type="spellStart"/>
-            <w:r>
-              <w:t>attrListRange</w:t>
-            </w:r>
-            <w:proofErr w:type="spellEnd"/>
-            <w:r>
-              <w:t>»</w:t>
-            </w:r>
-            <w:r>
-              <w:t xml:space="preserve">. In der Attributknotentabelle referenzieren die Spalten </w:t>
-            </w:r>
-            <w:r>
-              <w:t>«</w:t>
-            </w:r>
-            <w:proofErr w:type="spellStart"/>
-            <w:r>
-              <w:t>attrUriRef</w:t>
-            </w:r>
-            <w:proofErr w:type="spellEnd"/>
-            <w:r>
-              <w:t>»</w:t>
-            </w:r>
-            <w:r>
-              <w:t xml:space="preserve">, </w:t>
-            </w:r>
-            <w:r>
-              <w:t>«</w:t>
-            </w:r>
-            <w:proofErr w:type="spellStart"/>
-            <w:r>
-              <w:t>attrNameRef</w:t>
-            </w:r>
-            <w:proofErr w:type="spellEnd"/>
-            <w:r>
-              <w:t>»</w:t>
-            </w:r>
-            <w:r>
-              <w:t xml:space="preserve"> und</w:t>
-            </w:r>
-            <w:r>
-              <w:t xml:space="preserve"> </w:t>
-            </w:r>
-            <w:r>
-              <w:t>«</w:t>
-            </w:r>
-            <w:proofErr w:type="spellStart"/>
-            <w:r>
-              <w:t>attrValueRef</w:t>
-            </w:r>
-            <w:proofErr w:type="spellEnd"/>
-            <w:r>
-              <w:t>»</w:t>
-            </w:r>
-            <w:r>
-              <w:t xml:space="preserve"> </w:t>
-            </w:r>
-            <w:r>
-              <w:t xml:space="preserve">je eine Zeichenkette in </w:t>
-            </w:r>
-            <w:r>
-              <w:t>«</w:t>
-            </w:r>
-            <w:proofErr w:type="spellStart"/>
-            <w:r>
-              <w:t>attrUriText</w:t>
-            </w:r>
-            <w:proofErr w:type="spellEnd"/>
-            <w:r>
-              <w:t>»</w:t>
-            </w:r>
-            <w:r>
-              <w:t xml:space="preserve">, </w:t>
-            </w:r>
-            <w:r>
-              <w:t>«</w:t>
-            </w:r>
-            <w:proofErr w:type="spellStart"/>
-            <w:r>
-              <w:t>attrNameText</w:t>
-            </w:r>
-            <w:proofErr w:type="spellEnd"/>
-            <w:r>
-              <w:t>»</w:t>
-            </w:r>
-            <w:r>
-              <w:t xml:space="preserve"> bzw. </w:t>
-            </w:r>
-            <w:r>
-              <w:t>«</w:t>
-            </w:r>
-            <w:proofErr w:type="spellStart"/>
-            <w:r>
-              <w:t>attrVal</w:t>
-            </w:r>
-            <w:r>
-              <w:t>u</w:t>
-            </w:r>
-            <w:r>
-              <w:t>eText</w:t>
+              <w:t>attrValueText</w:t>
             </w:r>
             <w:proofErr w:type="spellEnd"/>
             <w:r>
@@ -3380,29 +3389,17 @@
             </w:r>
             <w:proofErr w:type="spellEnd"/>
             <w:r>
+              <w:t>» und «</w:t>
+            </w:r>
+            <w:proofErr w:type="spellStart"/>
+            <w:r>
+              <w:t>attrParentRef</w:t>
+            </w:r>
+            <w:proofErr w:type="spellEnd"/>
+            <w:r>
               <w:t>»</w:t>
             </w:r>
             <w:r>
-              <w:t xml:space="preserve"> und </w:t>
-            </w:r>
-            <w:r>
-              <w:t>«</w:t>
-            </w:r>
-            <w:proofErr w:type="spellStart"/>
-            <w:r>
-              <w:t>att</w:t>
-            </w:r>
-            <w:r>
-              <w:t>r</w:t>
-            </w:r>
-            <w:r>
-              <w:t>ParentRef</w:t>
-            </w:r>
-            <w:proofErr w:type="spellEnd"/>
-            <w:r>
-              <w:t>»</w:t>
-            </w:r>
-            <w:r>
               <w:t xml:space="preserve"> </w:t>
             </w:r>
             <w:r>
@@ -3421,19 +3418,7 @@
               <w:t xml:space="preserve">knoten in der Kindknotentabelle. </w:t>
             </w:r>
             <w:r>
-              <w:t>Das Wurzelel</w:t>
-            </w:r>
-            <w:r>
-              <w:t>e</w:t>
-            </w:r>
-            <w:r>
-              <w:t>ment verweist hie</w:t>
-            </w:r>
-            <w:r>
-              <w:t>r</w:t>
-            </w:r>
-            <w:r>
-              <w:t xml:space="preserve">bei auf sich </w:t>
+              <w:t xml:space="preserve">Das Wurzelelement verweist hierbei auf sich </w:t>
             </w:r>
             <w:r>
               <w:t>selbst.</w:t>
@@ -3462,7 +3447,63 @@
               <w:t xml:space="preserve"> </w:t>
             </w:r>
             <w:r>
-              <w:t xml:space="preserve">Spalte </w:t>
+              <w:t>Spalte «</w:t>
+            </w:r>
+            <w:proofErr w:type="spellStart"/>
+            <w:r>
+              <w:t>chldContentRef</w:t>
+            </w:r>
+            <w:proofErr w:type="spellEnd"/>
+            <w:r>
+              <w:t>»</w:t>
+            </w:r>
+            <w:r>
+              <w:t xml:space="preserve"> </w:t>
+            </w:r>
+            <w:r>
+              <w:t xml:space="preserve">mit einem </w:t>
+            </w:r>
+            <w:r>
+              <w:t xml:space="preserve">positiven </w:t>
+            </w:r>
+            <w:r>
+              <w:t xml:space="preserve">Wert </w:t>
+            </w:r>
+            <w:r>
+              <w:t xml:space="preserve">auf eine </w:t>
+            </w:r>
+            <w:r>
+              <w:t>Zeichenkette</w:t>
+            </w:r>
+            <w:r>
+              <w:t xml:space="preserve">. </w:t>
+            </w:r>
+            <w:r>
+              <w:t>Diese ist b</w:t>
+            </w:r>
+            <w:r>
+              <w:t xml:space="preserve">ei einem Textknoten </w:t>
+            </w:r>
+            <w:r>
+              <w:t>dessen Wert und bei</w:t>
+            </w:r>
+            <w:r>
+              <w:t xml:space="preserve"> einem Elementknoten </w:t>
+            </w:r>
+            <w:r>
+              <w:t xml:space="preserve">der </w:t>
+            </w:r>
+            <w:r>
+              <w:t xml:space="preserve">Wert seines </w:t>
+            </w:r>
+            <w:r>
+              <w:t>einzigen Kindknoten, welcher ein Textknoten ist.</w:t>
+            </w:r>
+            <w:r>
+              <w:t xml:space="preserve"> Ein leerer Elementknoten verweist damit immer auf die leere Zeichenkette. </w:t>
+            </w:r>
+            <w:r>
+              <w:t xml:space="preserve">Ein negativer Wert in der Spalte </w:t>
             </w:r>
             <w:r>
               <w:t>«</w:t>
@@ -3479,194 +3520,132 @@
               <w:t xml:space="preserve"> </w:t>
             </w:r>
             <w:r>
-              <w:t xml:space="preserve">mit einem </w:t>
-            </w:r>
-            <w:r>
-              <w:t xml:space="preserve">positiven </w:t>
-            </w:r>
-            <w:r>
-              <w:t xml:space="preserve">Wert </w:t>
-            </w:r>
-            <w:r>
-              <w:t xml:space="preserve">auf eine </w:t>
-            </w:r>
-            <w:r>
-              <w:t>Zeichenkette</w:t>
-            </w:r>
-            <w:r>
-              <w:t xml:space="preserve">. </w:t>
-            </w:r>
-            <w:r>
-              <w:t>Diese ist b</w:t>
-            </w:r>
-            <w:r>
-              <w:t>ei e</w:t>
-            </w:r>
-            <w:r>
-              <w:t>i</w:t>
-            </w:r>
-            <w:r>
-              <w:t xml:space="preserve">nem Textknoten </w:t>
-            </w:r>
-            <w:r>
-              <w:t>dessen Wert und bei</w:t>
-            </w:r>
-            <w:r>
-              <w:t xml:space="preserve"> einem Elementknoten </w:t>
-            </w:r>
-            <w:r>
-              <w:t xml:space="preserve">der </w:t>
-            </w:r>
-            <w:r>
-              <w:t xml:space="preserve">Wert seines </w:t>
-            </w:r>
-            <w:r>
-              <w:t>einzigen Kindknoten, welcher ein Textknoten ist.</w:t>
-            </w:r>
-            <w:r>
-              <w:t xml:space="preserve"> Ein leerer Elementknoten verweist damit immer auf die leere Zeichenkette. </w:t>
-            </w:r>
-            <w:r>
-              <w:t xml:space="preserve">Ein negativer Wert in der Spalte </w:t>
+              <w:t xml:space="preserve">verweist indirekt auf </w:t>
+            </w:r>
+            <w:r>
+              <w:t xml:space="preserve">die </w:t>
+            </w:r>
+            <w:r>
+              <w:t>Kindknotenliste</w:t>
+            </w:r>
+            <w:r>
+              <w:t xml:space="preserve"> eines El</w:t>
+            </w:r>
+            <w:r>
+              <w:t>e</w:t>
+            </w:r>
+            <w:r>
+              <w:t>mentknoten</w:t>
+            </w:r>
+            <w:r>
+              <w:t>. Zur Auflösung des Verweiseses muss dieser negiert werden.</w:t>
+            </w:r>
+            <w:r>
+              <w:t xml:space="preserve"> Bei einem Textknoten </w:t>
+            </w:r>
+            <w:r>
+              <w:t xml:space="preserve">enthalten </w:t>
+            </w:r>
+            <w:r>
+              <w:t>die Spalte</w:t>
+            </w:r>
+            <w:r>
+              <w:t xml:space="preserve"> </w:t>
             </w:r>
             <w:r>
               <w:t>«</w:t>
             </w:r>
             <w:proofErr w:type="spellStart"/>
             <w:r>
-              <w:t>chldContentRef</w:t>
+              <w:t>chldUriRef</w:t>
             </w:r>
             <w:proofErr w:type="spellEnd"/>
             <w:r>
               <w:t>»</w:t>
             </w:r>
             <w:r>
+              <w:t>, «</w:t>
+            </w:r>
+            <w:proofErr w:type="spellStart"/>
+            <w:r>
+              <w:t>chldNam</w:t>
+            </w:r>
+            <w:r>
+              <w:t>e</w:t>
+            </w:r>
+            <w:r>
+              <w:t>Ref</w:t>
+            </w:r>
+            <w:proofErr w:type="spellEnd"/>
+            <w:r>
+              <w:t>» und «</w:t>
+            </w:r>
+            <w:proofErr w:type="spellStart"/>
+            <w:r>
+              <w:t>chldAttributesRef</w:t>
+            </w:r>
+            <w:proofErr w:type="spellEnd"/>
+            <w:r>
+              <w:t>»</w:t>
+            </w:r>
+            <w:r>
               <w:t xml:space="preserve"> </w:t>
             </w:r>
             <w:r>
-              <w:t xml:space="preserve">verweist indirekt auf </w:t>
-            </w:r>
-            <w:r>
-              <w:t xml:space="preserve">die </w:t>
-            </w:r>
-            <w:r>
-              <w:t>Kindknote</w:t>
-            </w:r>
-            <w:r>
-              <w:t>n</w:t>
-            </w:r>
-            <w:r>
-              <w:t>liste</w:t>
-            </w:r>
-            <w:r>
-              <w:t xml:space="preserve"> eines Elementknoten</w:t>
-            </w:r>
-            <w:r>
-              <w:t>. Zur Auflösung des Verweiseses muss dieser negiert werden.</w:t>
-            </w:r>
-            <w:r>
-              <w:t xml:space="preserve"> Bei einem Textknoten </w:t>
-            </w:r>
-            <w:r>
-              <w:t xml:space="preserve">enthalten </w:t>
-            </w:r>
-            <w:r>
-              <w:t>die Spalte</w:t>
+              <w:t xml:space="preserve">immer </w:t>
+            </w:r>
+            <w:r>
+              <w:t>«</w:t>
+            </w:r>
+            <w:r>
+              <w:rPr>
+                <w:rStyle w:val="T-GesperrtTabelleSTRGNUM4"/>
+              </w:rPr>
+              <w:t>0</w:t>
+            </w:r>
+            <w:r>
+              <w:t>»</w:t>
+            </w:r>
+            <w:r>
+              <w:t>.</w:t>
             </w:r>
             <w:r>
               <w:t xml:space="preserve"> </w:t>
             </w:r>
             <w:r>
+              <w:t xml:space="preserve">Bei einem Elementknoten </w:t>
+            </w:r>
+            <w:r>
+              <w:t xml:space="preserve">enthält die Spalte </w:t>
+            </w:r>
+            <w:r>
               <w:t>«</w:t>
             </w:r>
             <w:proofErr w:type="spellStart"/>
             <w:r>
-              <w:t>chldUriRef</w:t>
+              <w:t>chldNameRef</w:t>
             </w:r>
             <w:proofErr w:type="spellEnd"/>
             <w:r>
+              <w:t xml:space="preserve">» </w:t>
+            </w:r>
+            <w:r>
+              <w:t xml:space="preserve">niemals </w:t>
+            </w:r>
+            <w:r>
+              <w:t>den Wert</w:t>
+            </w:r>
+            <w:r>
+              <w:t xml:space="preserve"> «</w:t>
+            </w:r>
+            <w:r>
+              <w:rPr>
+                <w:rStyle w:val="T-GesperrtTabelleSTRGNUM4"/>
+              </w:rPr>
+              <w:t>0</w:t>
+            </w:r>
+            <w:r>
               <w:t>»</w:t>
-            </w:r>
-            <w:r>
-              <w:t xml:space="preserve">, </w:t>
-            </w:r>
-            <w:r>
-              <w:t>«</w:t>
-            </w:r>
-            <w:proofErr w:type="spellStart"/>
-            <w:r>
-              <w:t>chldNameRef</w:t>
-            </w:r>
-            <w:proofErr w:type="spellEnd"/>
-            <w:r>
-              <w:t>»</w:t>
-            </w:r>
-            <w:r>
-              <w:t xml:space="preserve"> und </w:t>
-            </w:r>
-            <w:r>
-              <w:t>«</w:t>
-            </w:r>
-            <w:proofErr w:type="spellStart"/>
-            <w:r>
-              <w:t>chldAttributesRef</w:t>
-            </w:r>
-            <w:proofErr w:type="spellEnd"/>
-            <w:r>
-              <w:t>»</w:t>
-            </w:r>
-            <w:r>
-              <w:t xml:space="preserve"> </w:t>
-            </w:r>
-            <w:r>
-              <w:t xml:space="preserve">immer </w:t>
-            </w:r>
-            <w:r>
-              <w:t>«</w:t>
-            </w:r>
-            <w:r>
-              <w:t>0</w:t>
-            </w:r>
-            <w:r>
-              <w:t>»</w:t>
-            </w:r>
-            <w:r>
-              <w:t>.</w:t>
-            </w:r>
-            <w:r>
-              <w:t xml:space="preserve"> </w:t>
-            </w:r>
-            <w:r>
-              <w:t>Bei einem Elemen</w:t>
-            </w:r>
-            <w:r>
-              <w:t>t</w:t>
-            </w:r>
-            <w:r>
-              <w:t xml:space="preserve">knoten </w:t>
-            </w:r>
-            <w:r>
-              <w:t xml:space="preserve">enthält die Spalte </w:t>
-            </w:r>
-            <w:r>
-              <w:t>«</w:t>
-            </w:r>
-            <w:proofErr w:type="spellStart"/>
-            <w:r>
-              <w:t>chldNameRef</w:t>
-            </w:r>
-            <w:proofErr w:type="spellEnd"/>
-            <w:r>
-              <w:t xml:space="preserve">» </w:t>
-            </w:r>
-            <w:r>
-              <w:t xml:space="preserve">niemals </w:t>
-            </w:r>
-            <w:r>
-              <w:t>den Wert</w:t>
-            </w:r>
-            <w:r>
-              <w:t xml:space="preserve"> «0»</w:t>
             </w:r>
             <w:r>
               <w:t>.</w:t>
@@ -3700,27 +3679,30 @@
               <w:t>»</w:t>
             </w:r>
             <w:r>
-              <w:t xml:space="preserve"> bzw. </w:t>
+              <w:t xml:space="preserve"> bzw. «</w:t>
+            </w:r>
+            <w:proofErr w:type="spellStart"/>
+            <w:r>
+              <w:t>attrUriRef</w:t>
+            </w:r>
+            <w:proofErr w:type="spellEnd"/>
+            <w:r>
+              <w:t xml:space="preserve">» </w:t>
+            </w:r>
+            <w:r>
+              <w:t xml:space="preserve">ausschließlich der Wert </w:t>
             </w:r>
             <w:r>
               <w:t>«</w:t>
             </w:r>
-            <w:proofErr w:type="spellStart"/>
-            <w:r>
-              <w:t>attrUriRef</w:t>
-            </w:r>
-            <w:proofErr w:type="spellEnd"/>
+            <w:r>
+              <w:rPr>
+                <w:rStyle w:val="T-GesperrtTabelleSTRGNUM4"/>
+              </w:rPr>
+              <w:t>0</w:t>
+            </w:r>
             <w:r>
               <w:t>»</w:t>
-            </w:r>
-            <w:r>
-              <w:t xml:space="preserve"> </w:t>
-            </w:r>
-            <w:r>
-              <w:t xml:space="preserve">ausschließlich der Wert </w:t>
-            </w:r>
-            <w:r>
-              <w:t>«0»</w:t>
             </w:r>
             <w:r>
               <w:t xml:space="preserve"> </w:t>
@@ -3756,7 +3738,7 @@
         </w:tc>
         <w:tc>
           <w:tcPr>
-            <w:tcW w:w="740" w:type="pct"/>
+            <w:tcW w:w="646" w:type="pct"/>
             <w:shd w:val="clear" w:color="auto" w:fill="D9D9D9" w:themeFill="background1" w:themeFillShade="D9"/>
             <w:noWrap/>
             <w:hideMark/>
@@ -3772,7 +3754,7 @@
         </w:tc>
         <w:tc>
           <w:tcPr>
-            <w:tcW w:w="461" w:type="pct"/>
+            <w:tcW w:w="739" w:type="pct"/>
             <w:shd w:val="clear" w:color="auto" w:fill="D9D9D9" w:themeFill="background1" w:themeFillShade="D9"/>
             <w:noWrap/>
             <w:hideMark/>
@@ -3788,7 +3770,7 @@
         </w:tc>
         <w:tc>
           <w:tcPr>
-            <w:tcW w:w="2820" w:type="pct"/>
+            <w:tcW w:w="2635" w:type="pct"/>
             <w:shd w:val="clear" w:color="auto" w:fill="D9D9D9" w:themeFill="background1" w:themeFillShade="D9"/>
             <w:noWrap/>
             <w:hideMark/>
@@ -3837,7 +3819,7 @@
         </w:tc>
         <w:tc>
           <w:tcPr>
-            <w:tcW w:w="740" w:type="pct"/>
+            <w:tcW w:w="646" w:type="pct"/>
             <w:noWrap/>
             <w:hideMark/>
           </w:tcPr>
@@ -3865,7 +3847,7 @@
         </w:tc>
         <w:tc>
           <w:tcPr>
-            <w:tcW w:w="461" w:type="pct"/>
+            <w:tcW w:w="739" w:type="pct"/>
             <w:noWrap/>
             <w:hideMark/>
           </w:tcPr>
@@ -3893,7 +3875,7 @@
         </w:tc>
         <w:tc>
           <w:tcPr>
-            <w:tcW w:w="2820" w:type="pct"/>
+            <w:tcW w:w="2635" w:type="pct"/>
             <w:noWrap/>
             <w:hideMark/>
           </w:tcPr>
@@ -3914,15 +3896,27 @@
               <w:t>«</w:t>
             </w:r>
             <w:r>
+              <w:rPr>
+                <w:rStyle w:val="T-GesperrtTabelleSTRGNUM4"/>
+              </w:rPr>
               <w:t>0x</w:t>
             </w:r>
             <w:r>
+              <w:rPr>
+                <w:rStyle w:val="T-GesperrtTabelleSTRGNUM4"/>
+              </w:rPr>
               <w:t>BE</w:t>
             </w:r>
             <w:r>
+              <w:rPr>
+                <w:rStyle w:val="T-GesperrtTabelleSTRGNUM4"/>
+              </w:rPr>
               <w:t>1</w:t>
             </w:r>
             <w:r>
+              <w:rPr>
+                <w:rStyle w:val="T-GesperrtTabelleSTRGNUM4"/>
+              </w:rPr>
               <w:t>0BA5E</w:t>
             </w:r>
             <w:r>
@@ -3980,7 +3974,7 @@
         </w:tc>
         <w:tc>
           <w:tcPr>
-            <w:tcW w:w="740" w:type="pct"/>
+            <w:tcW w:w="646" w:type="pct"/>
             <w:noWrap/>
           </w:tcPr>
           <w:p>
@@ -4007,7 +4001,7 @@
         </w:tc>
         <w:tc>
           <w:tcPr>
-            <w:tcW w:w="461" w:type="pct"/>
+            <w:tcW w:w="739" w:type="pct"/>
             <w:noWrap/>
           </w:tcPr>
           <w:p>
@@ -4032,7 +4026,7 @@
         </w:tc>
         <w:tc>
           <w:tcPr>
-            <w:tcW w:w="2820" w:type="pct"/>
+            <w:tcW w:w="2635" w:type="pct"/>
             <w:noWrap/>
           </w:tcPr>
           <w:p>
@@ -4043,19 +4037,10 @@
               <w:t xml:space="preserve">Dieses Feld speichert die </w:t>
             </w:r>
             <w:r>
-              <w:t>Zeilennummer</w:t>
-            </w:r>
-            <w:r>
-              <w:t xml:space="preserve"> des </w:t>
-            </w:r>
-            <w:r>
-              <w:t>Wurzelelementkn</w:t>
-            </w:r>
-            <w:r>
-              <w:t>o</w:t>
-            </w:r>
-            <w:r>
-              <w:t>ten</w:t>
+              <w:t xml:space="preserve">Zeilennummer des </w:t>
+            </w:r>
+            <w:r>
+              <w:t>Wurzelelementknoten</w:t>
             </w:r>
             <w:r>
               <w:t xml:space="preserve"> </w:t>
@@ -4110,7 +4095,7 @@
         </w:tc>
         <w:tc>
           <w:tcPr>
-            <w:tcW w:w="740" w:type="pct"/>
+            <w:tcW w:w="646" w:type="pct"/>
             <w:noWrap/>
           </w:tcPr>
           <w:p>
@@ -4135,7 +4120,7 @@
         </w:tc>
         <w:tc>
           <w:tcPr>
-            <w:tcW w:w="461" w:type="pct"/>
+            <w:tcW w:w="739" w:type="pct"/>
             <w:noWrap/>
           </w:tcPr>
           <w:p>
@@ -4160,7 +4145,7 @@
         </w:tc>
         <w:tc>
           <w:tcPr>
-            <w:tcW w:w="2820" w:type="pct"/>
+            <w:tcW w:w="2635" w:type="pct"/>
             <w:noWrap/>
           </w:tcPr>
           <w:p>
@@ -4191,7 +4176,16 @@
               <w:t xml:space="preserve"> mit </w:t>
             </w:r>
             <w:r>
-              <w:t>«17»</w:t>
+              <w:t>«</w:t>
+            </w:r>
+            <w:r>
+              <w:rPr>
+                <w:rStyle w:val="T-GesperrtTabelleSTRGNUM4"/>
+              </w:rPr>
+              <w:t>17</w:t>
+            </w:r>
+            <w:r>
+              <w:t>»</w:t>
             </w:r>
             <w:r>
               <w:t xml:space="preserve"> Listen </w:t>
@@ -4226,10 +4220,7 @@
               <w:t xml:space="preserve"> Abbildungen</w:t>
             </w:r>
             <w:r>
-              <w:t xml:space="preserve"> </w:t>
-            </w:r>
-            <w:r>
-              <w:t>(«</w:t>
+              <w:t xml:space="preserve"> («</w:t>
             </w:r>
             <w:proofErr w:type="spellStart"/>
             <w:r>
@@ -4266,7 +4257,16 @@
               <w:t xml:space="preserve">Die ersten </w:t>
             </w:r>
             <w:r>
-              <w:t>«6»</w:t>
+              <w:t>«</w:t>
+            </w:r>
+            <w:r>
+              <w:rPr>
+                <w:rStyle w:val="T-GesperrtTabelleSTRGNUM4"/>
+              </w:rPr>
+              <w:t>6</w:t>
+            </w:r>
+            <w:r>
+              <w:t>»</w:t>
             </w:r>
             <w:r>
               <w:t xml:space="preserve"> </w:t>
@@ -4347,47 +4347,35 @@
               <w:t xml:space="preserve">) </w:t>
             </w:r>
             <w:r>
-              <w:t>kodi</w:t>
-            </w:r>
-            <w:r>
-              <w:t>e</w:t>
-            </w:r>
-            <w:r>
-              <w:t>ren jeweils duplikatfreie Auflistung von Zeichenketten. Eine Zeiche</w:t>
+              <w:t xml:space="preserve">kodieren jeweils duplikatfreie Auflistung von Zeichenketten. Eine Zeichenkette liegt hierbei in nullterminierter </w:t>
+            </w:r>
+            <w:r>
+              <w:t>«</w:t>
+            </w:r>
+            <w:r>
+              <w:t>UTF8</w:t>
+            </w:r>
+            <w:r>
+              <w:t>»</w:t>
+            </w:r>
+            <w:r>
+              <w:t xml:space="preserve">-Kodierung als </w:t>
+            </w:r>
+            <w:r>
+              <w:t xml:space="preserve">Byte- und damit </w:t>
+            </w:r>
+            <w:r>
+              <w:t>Zahle</w:t>
             </w:r>
             <w:r>
               <w:t>n</w:t>
             </w:r>
             <w:r>
-              <w:t xml:space="preserve">kette liegt hierbei in nullterminierter </w:t>
+              <w:t>folge (</w:t>
             </w:r>
             <w:r>
               <w:t>«</w:t>
             </w:r>
-            <w:r>
-              <w:t>UTF8</w:t>
-            </w:r>
-            <w:r>
-              <w:t>»</w:t>
-            </w:r>
-            <w:r>
-              <w:t xml:space="preserve">-Kodierung als </w:t>
-            </w:r>
-            <w:r>
-              <w:t xml:space="preserve">Byte- und damit </w:t>
-            </w:r>
-            <w:r>
-              <w:t>Zahle</w:t>
-            </w:r>
-            <w:r>
-              <w:t>n</w:t>
-            </w:r>
-            <w:r>
-              <w:t>folge (</w:t>
-            </w:r>
-            <w:r>
-              <w:t>«</w:t>
-            </w:r>
             <w:proofErr w:type="spellStart"/>
             <w:r>
               <w:rPr>
@@ -4403,25 +4391,7 @@
               <w:t xml:space="preserve"> vor. </w:t>
             </w:r>
             <w:r>
-              <w:t>Das erste Element einer solchen Aufli</w:t>
-            </w:r>
-            <w:r>
-              <w:t>s</w:t>
-            </w:r>
-            <w:r>
-              <w:t>tung ist immer die Zahlenfolge der leeren Zeichenkette. Die Ordnung der restl</w:t>
-            </w:r>
-            <w:r>
-              <w:t>i</w:t>
-            </w:r>
-            <w:r>
-              <w:t>chen Elemente sollte deren Nutzungshäufigkeit en</w:t>
-            </w:r>
-            <w:r>
-              <w:t>t</w:t>
-            </w:r>
-            <w:r>
-              <w:t>sprechen</w:t>
+              <w:t>Das erste Element einer solchen Auflistung ist immer die Zahlenfolge der leeren Zeichenkette. Die Ordnung der restlichen Elemente sollte deren Nutzungshäufigkeit entsprechen</w:t>
             </w:r>
             <w:r>
               <w:t>.</w:t>
@@ -4444,7 +4414,16 @@
               <w:t xml:space="preserve">hsten </w:t>
             </w:r>
             <w:r>
-              <w:t>«9»</w:t>
+              <w:t>«</w:t>
+            </w:r>
+            <w:r>
+              <w:rPr>
+                <w:rStyle w:val="T-GesperrtTabelleSTRGNUM4"/>
+              </w:rPr>
+              <w:t>9</w:t>
+            </w:r>
+            <w:r>
+              <w:t>»</w:t>
             </w:r>
             <w:r>
               <w:t xml:space="preserve"> </w:t>
@@ -4557,13 +4536,7 @@
             </w:r>
             <w:proofErr w:type="spellStart"/>
             <w:r>
-              <w:t>ch</w:t>
-            </w:r>
-            <w:r>
-              <w:t>l</w:t>
-            </w:r>
-            <w:r>
-              <w:t>dParentRef</w:t>
+              <w:t>chldParentRef</w:t>
             </w:r>
             <w:proofErr w:type="spellEnd"/>
             <w:r>
@@ -4584,7 +4557,16 @@
               <w:t xml:space="preserve">Die letzten </w:t>
             </w:r>
             <w:r>
-              <w:t>«2»</w:t>
+              <w:t>«</w:t>
+            </w:r>
+            <w:r>
+              <w:rPr>
+                <w:rStyle w:val="T-GesperrtTabelleSTRGNUM4"/>
+              </w:rPr>
+              <w:t>2</w:t>
+            </w:r>
+            <w:r>
+              <w:t>»</w:t>
             </w:r>
             <w:r>
               <w:t xml:space="preserve"> Listen </w:t>
@@ -4618,13 +4600,7 @@
               <w:t xml:space="preserve"> </w:t>
             </w:r>
             <w:r>
-              <w:t>en</w:t>
-            </w:r>
-            <w:r>
-              <w:t>t</w:t>
-            </w:r>
-            <w:r>
-              <w:t xml:space="preserve">halten jeweils genau ein Element (Zahlenfolge), welches </w:t>
+              <w:t xml:space="preserve">enthalten jeweils genau ein Element (Zahlenfolge), welches </w:t>
             </w:r>
             <w:r>
               <w:t>die Nummern der Zeilen in den Kind- bzw. Attributknotentabellen</w:t>
@@ -4666,13 +4642,7 @@
               <w:t xml:space="preserve">ist. </w:t>
             </w:r>
             <w:r>
-              <w:t>Die ersten be</w:t>
-            </w:r>
-            <w:r>
-              <w:t>i</w:t>
-            </w:r>
-            <w:r>
-              <w:t xml:space="preserve">den </w:t>
+              <w:t xml:space="preserve">Die ersten beiden </w:t>
             </w:r>
             <w:r>
               <w:t>Element</w:t>
@@ -4687,22 +4657,16 @@
               <w:t xml:space="preserve"> beschreiben</w:t>
             </w:r>
             <w:r>
-              <w:t xml:space="preserve"> immer eine leere Knotenli</w:t>
+              <w:t xml:space="preserve"> immer eine leere Knotenliste.</w:t>
+            </w:r>
+            <w:r>
+              <w:t xml:space="preserve"> Die Ordnung der restlichen Knotenlisten sollte deren sollte deren Navigation</w:t>
             </w:r>
             <w:r>
               <w:t>s</w:t>
             </w:r>
             <w:r>
-              <w:t>te.</w:t>
-            </w:r>
-            <w:r>
-              <w:t xml:space="preserve"> Die Ordnung der restlichen Knotenlisten sollte deren sollte deren Nav</w:t>
-            </w:r>
-            <w:r>
-              <w:t>i</w:t>
-            </w:r>
-            <w:r>
-              <w:t>gationspfad/Nutzungshäufigkeit entsprechen.</w:t>
+              <w:t>pfad/Nutzungshäufigkeit entsprechen.</w:t>
             </w:r>
           </w:p>
         </w:tc>
@@ -4786,34 +4750,77 @@
         <w:tab w:val="clear" w:pos="9072"/>
         <w:tab w:val="center" w:pos="4860"/>
       </w:tabs>
+      <w:rPr>
+        <w:rFonts w:asciiTheme="minorHAnsi" w:hAnsiTheme="minorHAnsi"/>
+      </w:rPr>
     </w:pPr>
-    <w:fldSimple w:instr=" FILENAME   \* MERGEFORMAT ">
-      <w:r>
-        <w:rPr>
-          <w:noProof/>
-        </w:rPr>
-        <w:t>Spezifikation_BEX.docx</w:t>
-      </w:r>
-    </w:fldSimple>
     <w:r>
+      <w:rPr>
+        <w:rFonts w:asciiTheme="minorHAnsi" w:hAnsiTheme="minorHAnsi"/>
+      </w:rPr>
+      <w:fldChar w:fldCharType="begin"/>
+    </w:r>
+    <w:r>
+      <w:rPr>
+        <w:rFonts w:asciiTheme="minorHAnsi" w:hAnsiTheme="minorHAnsi"/>
+      </w:rPr>
+      <w:instrText xml:space="preserve"> FILENAME   \* MERGEFORMAT </w:instrText>
+    </w:r>
+    <w:r>
+      <w:rPr>
+        <w:rFonts w:asciiTheme="minorHAnsi" w:hAnsiTheme="minorHAnsi"/>
+      </w:rPr>
+      <w:fldChar w:fldCharType="separate"/>
+    </w:r>
+    <w:r>
+      <w:rPr>
+        <w:rFonts w:asciiTheme="minorHAnsi" w:hAnsiTheme="minorHAnsi"/>
+        <w:noProof/>
+      </w:rPr>
+      <w:t>Spezifikation_BEX.docx</w:t>
+    </w:r>
+    <w:r>
+      <w:rPr>
+        <w:rFonts w:asciiTheme="minorHAnsi" w:hAnsiTheme="minorHAnsi"/>
+        <w:noProof/>
+      </w:rPr>
+      <w:fldChar w:fldCharType="end"/>
+    </w:r>
+    <w:r>
+      <w:rPr>
+        <w:rFonts w:asciiTheme="minorHAnsi" w:hAnsiTheme="minorHAnsi"/>
+      </w:rPr>
       <w:tab/>
     </w:r>
     <w:r>
+      <w:rPr>
+        <w:rFonts w:asciiTheme="minorHAnsi" w:hAnsiTheme="minorHAnsi"/>
+      </w:rPr>
       <w:fldChar w:fldCharType="begin"/>
     </w:r>
     <w:r>
+      <w:rPr>
+        <w:rFonts w:asciiTheme="minorHAnsi" w:hAnsiTheme="minorHAnsi"/>
+      </w:rPr>
       <w:instrText>PAGE   \* MERGEFORMAT</w:instrText>
     </w:r>
     <w:r>
+      <w:rPr>
+        <w:rFonts w:asciiTheme="minorHAnsi" w:hAnsiTheme="minorHAnsi"/>
+      </w:rPr>
       <w:fldChar w:fldCharType="separate"/>
     </w:r>
     <w:r>
       <w:rPr>
+        <w:rFonts w:asciiTheme="minorHAnsi" w:hAnsiTheme="minorHAnsi"/>
         <w:noProof/>
       </w:rPr>
       <w:t>1</w:t>
     </w:r>
     <w:r>
+      <w:rPr>
+        <w:rFonts w:asciiTheme="minorHAnsi" w:hAnsiTheme="minorHAnsi"/>
+      </w:rPr>
       <w:fldChar w:fldCharType="end"/>
     </w:r>
   </w:p>
@@ -4856,44 +4863,70 @@
         <w:tab w:val="right" w:pos="9525"/>
         <w:tab w:val="right" w:pos="14175"/>
       </w:tabs>
+      <w:rPr>
+        <w:rFonts w:asciiTheme="minorHAnsi" w:hAnsiTheme="minorHAnsi"/>
+      </w:rPr>
     </w:pPr>
     <w:r>
+      <w:rPr>
+        <w:rFonts w:asciiTheme="minorHAnsi" w:hAnsiTheme="minorHAnsi"/>
+      </w:rPr>
       <w:t xml:space="preserve">Spezifikation </w:t>
     </w:r>
     <w:r>
+      <w:rPr>
+        <w:rFonts w:asciiTheme="minorHAnsi" w:hAnsiTheme="minorHAnsi"/>
+      </w:rPr>
       <w:t>«</w:t>
     </w:r>
     <w:r>
-      <w:t xml:space="preserve">BEX – </w:t>
-    </w:r>
-    <w:r>
-      <w:t xml:space="preserve">Binary </w:t>
+      <w:rPr>
+        <w:rFonts w:asciiTheme="minorHAnsi" w:hAnsiTheme="minorHAnsi"/>
+      </w:rPr>
+      <w:t xml:space="preserve">BEX – Binary </w:t>
     </w:r>
     <w:proofErr w:type="spellStart"/>
     <w:r>
+      <w:rPr>
+        <w:rFonts w:asciiTheme="minorHAnsi" w:hAnsiTheme="minorHAnsi"/>
+      </w:rPr>
       <w:t>Encoded</w:t>
     </w:r>
     <w:proofErr w:type="spellEnd"/>
     <w:r>
+      <w:rPr>
+        <w:rFonts w:asciiTheme="minorHAnsi" w:hAnsiTheme="minorHAnsi"/>
+      </w:rPr>
       <w:t xml:space="preserve"> XML</w:t>
     </w:r>
     <w:r>
+      <w:rPr>
+        <w:rFonts w:asciiTheme="minorHAnsi" w:hAnsiTheme="minorHAnsi"/>
+      </w:rPr>
       <w:t>»</w:t>
     </w:r>
     <w:r>
       <w:rPr>
+        <w:rFonts w:asciiTheme="minorHAnsi" w:hAnsiTheme="minorHAnsi"/>
         <w:noProof/>
       </w:rPr>
       <w:tab/>
     </w:r>
     <w:r>
+      <w:rPr>
+        <w:rFonts w:asciiTheme="minorHAnsi" w:hAnsiTheme="minorHAnsi"/>
+      </w:rPr>
       <w:t>20.12.2014</w:t>
     </w:r>
     <w:r>
+      <w:rPr>
+        <w:rFonts w:asciiTheme="minorHAnsi" w:hAnsiTheme="minorHAnsi"/>
+      </w:rPr>
       <w:br/>
     </w:r>
     <w:r>
       <w:rPr>
+        <w:rFonts w:asciiTheme="minorHAnsi" w:hAnsiTheme="minorHAnsi"/>
         <w:sz w:val="16"/>
       </w:rPr>
       <w:t>[cc-</w:t>
@@ -4901,6 +4934,7 @@
     <w:proofErr w:type="spellStart"/>
     <w:r>
       <w:rPr>
+        <w:rFonts w:asciiTheme="minorHAnsi" w:hAnsiTheme="minorHAnsi"/>
         <w:sz w:val="16"/>
       </w:rPr>
       <w:t>by</w:t>
@@ -4908,6 +4942,7 @@
     <w:proofErr w:type="spellEnd"/>
     <w:r>
       <w:rPr>
+        <w:rFonts w:asciiTheme="minorHAnsi" w:hAnsiTheme="minorHAnsi"/>
         <w:sz w:val="16"/>
       </w:rPr>
       <w:t>] 2014 Sebastian Rostock [http://creativecommons.org/licenses/by/3.0/de/]</w:t>
@@ -6345,6 +6380,7 @@
   <w:style w:type="character" w:default="1" w:styleId="Absatz-Standardschriftart">
     <w:name w:val="Default Paragraph Font"/>
     <w:uiPriority w:val="1"/>
+    <w:semiHidden/>
     <w:unhideWhenUsed/>
   </w:style>
   <w:style w:type="table" w:default="1" w:styleId="NormaleTabelle">
@@ -6544,13 +6580,14 @@
     <w:link w:val="TitelZchn"/>
     <w:uiPriority w:val="10"/>
     <w:qFormat/>
-    <w:rsid w:val="00974BF0"/>
+    <w:rsid w:val="00943F23"/>
     <w:pPr>
       <w:pageBreakBefore/>
       <w:spacing w:after="0"/>
       <w:contextualSpacing/>
     </w:pPr>
     <w:rPr>
+      <w:rFonts w:asciiTheme="majorHAnsi" w:hAnsiTheme="majorHAnsi"/>
       <w:b/>
       <w:noProof/>
       <w:sz w:val="32"/>
@@ -6562,9 +6599,8 @@
     <w:basedOn w:val="Absatz-Standardschriftart"/>
     <w:link w:val="Titel"/>
     <w:uiPriority w:val="10"/>
-    <w:rsid w:val="00974BF0"/>
-    <w:rPr>
-      <w:rFonts w:ascii="Arial Unicode MS" w:hAnsi="Arial Unicode MS"/>
+    <w:rsid w:val="00943F23"/>
+    <w:rPr>
       <w:b/>
       <w:noProof/>
       <w:sz w:val="32"/>
@@ -7513,7 +7549,7 @@
     <w:name w:val="$D-Tabellenbeschriftung ( Dokument ) [STRG+NUM5]"/>
     <w:basedOn w:val="Beschriftung"/>
     <w:qFormat/>
-    <w:rsid w:val="000B655F"/>
+    <w:rsid w:val="00943F23"/>
     <w:pPr>
       <w:keepLines/>
       <w:tabs>
@@ -7523,7 +7559,7 @@
       <w:outlineLvl w:val="5"/>
     </w:pPr>
     <w:rPr>
-      <w:rFonts w:ascii="Arial" w:eastAsia="Times New Roman" w:hAnsi="Arial" w:cs="Times New Roman"/>
+      <w:rFonts w:asciiTheme="minorHAnsi" w:eastAsia="Times New Roman" w:hAnsiTheme="minorHAnsi" w:cs="Times New Roman"/>
       <w:b w:val="0"/>
       <w:bCs w:val="0"/>
       <w:caps w:val="0"/>
@@ -7537,18 +7573,18 @@
     <w:basedOn w:val="D-TabellenbeschriftungDokumentSTRGNUM5"/>
     <w:next w:val="Standard"/>
     <w:qFormat/>
-    <w:rsid w:val="000B655F"/>
+    <w:rsid w:val="00943F23"/>
   </w:style>
   <w:style w:type="paragraph" w:customStyle="1" w:styleId="D-TextblockDokumentSTRGNUM8">
     <w:name w:val="$D-Textblock ( Dokument ) [STRG+NUM8]"/>
     <w:basedOn w:val="Standard"/>
     <w:qFormat/>
-    <w:rsid w:val="000B655F"/>
+    <w:rsid w:val="00943F23"/>
     <w:pPr>
       <w:keepLines/>
     </w:pPr>
     <w:rPr>
-      <w:rFonts w:ascii="Arial" w:eastAsia="Times New Roman" w:hAnsi="Arial" w:cs="Times New Roman"/>
+      <w:rFonts w:asciiTheme="minorHAnsi" w:eastAsia="Times New Roman" w:hAnsiTheme="minorHAnsi" w:cs="Times New Roman"/>
       <w:szCs w:val="20"/>
       <w:lang w:eastAsia="de-DE"/>
     </w:rPr>
@@ -7585,7 +7621,7 @@
     <w:basedOn w:val="Absatz-Standardschriftart"/>
     <w:uiPriority w:val="1"/>
     <w:qFormat/>
-    <w:rsid w:val="000B655F"/>
+    <w:rsid w:val="00575B15"/>
     <w:rPr>
       <w:rFonts w:ascii="Courier New" w:hAnsi="Courier New" w:cs="Courier New"/>
       <w:color w:val="auto"/>
@@ -7634,11 +7670,14 @@
     <w:name w:val="$D-Überschrifttext (Dokument)"/>
     <w:basedOn w:val="D-berschriftDokument"/>
     <w:qFormat/>
-    <w:rsid w:val="000B655F"/>
+    <w:rsid w:val="00943F23"/>
     <w:pPr>
       <w:pageBreakBefore w:val="0"/>
       <w:outlineLvl w:val="9"/>
     </w:pPr>
+    <w:rPr>
+      <w:rFonts w:asciiTheme="majorHAnsi" w:hAnsiTheme="majorHAnsi"/>
+    </w:rPr>
   </w:style>
   <w:style w:type="paragraph" w:customStyle="1" w:styleId="T-AbschnittTabelleSTRGNUM2">
     <w:name w:val="$T-Abschnitt ( Tabelle ) [STRG+NUM2]"/>
@@ -7653,7 +7692,7 @@
     <w:name w:val="$T-Textblock ( Tabelle ) [STRG+NUM3]"/>
     <w:basedOn w:val="Standard"/>
     <w:qFormat/>
-    <w:rsid w:val="00E74237"/>
+    <w:rsid w:val="00943F23"/>
     <w:pPr>
       <w:keepLines/>
       <w:tabs>
@@ -7662,7 +7701,7 @@
       <w:spacing w:before="60" w:after="60"/>
     </w:pPr>
     <w:rPr>
-      <w:rFonts w:ascii="Arial" w:eastAsia="Times New Roman" w:hAnsi="Arial" w:cs="Times New Roman"/>
+      <w:rFonts w:asciiTheme="minorHAnsi" w:eastAsia="Times New Roman" w:hAnsiTheme="minorHAnsi" w:cs="Times New Roman"/>
       <w:sz w:val="16"/>
       <w:szCs w:val="16"/>
       <w:lang w:eastAsia="de-DE"/>
@@ -7686,7 +7725,7 @@
     <w:name w:val="$T-Gesperrt ( Tabelle ) [STRG+NUM4]"/>
     <w:uiPriority w:val="1"/>
     <w:qFormat/>
-    <w:rsid w:val="000B655F"/>
+    <w:rsid w:val="00575B15"/>
     <w:rPr>
       <w:rFonts w:ascii="Courier New" w:hAnsi="Courier New" w:cs="Courier New"/>
       <w:color w:val="auto"/>
@@ -8074,6 +8113,7 @@
   <w:style w:type="character" w:default="1" w:styleId="Absatz-Standardschriftart">
     <w:name w:val="Default Paragraph Font"/>
     <w:uiPriority w:val="1"/>
+    <w:semiHidden/>
     <w:unhideWhenUsed/>
   </w:style>
   <w:style w:type="table" w:default="1" w:styleId="NormaleTabelle">
@@ -8273,13 +8313,14 @@
     <w:link w:val="TitelZchn"/>
     <w:uiPriority w:val="10"/>
     <w:qFormat/>
-    <w:rsid w:val="00974BF0"/>
+    <w:rsid w:val="00943F23"/>
     <w:pPr>
       <w:pageBreakBefore/>
       <w:spacing w:after="0"/>
       <w:contextualSpacing/>
     </w:pPr>
     <w:rPr>
+      <w:rFonts w:asciiTheme="majorHAnsi" w:hAnsiTheme="majorHAnsi"/>
       <w:b/>
       <w:noProof/>
       <w:sz w:val="32"/>
@@ -8291,9 +8332,8 @@
     <w:basedOn w:val="Absatz-Standardschriftart"/>
     <w:link w:val="Titel"/>
     <w:uiPriority w:val="10"/>
-    <w:rsid w:val="00974BF0"/>
-    <w:rPr>
-      <w:rFonts w:ascii="Arial Unicode MS" w:hAnsi="Arial Unicode MS"/>
+    <w:rsid w:val="00943F23"/>
+    <w:rPr>
       <w:b/>
       <w:noProof/>
       <w:sz w:val="32"/>
@@ -9242,7 +9282,7 @@
     <w:name w:val="$D-Tabellenbeschriftung ( Dokument ) [STRG+NUM5]"/>
     <w:basedOn w:val="Beschriftung"/>
     <w:qFormat/>
-    <w:rsid w:val="000B655F"/>
+    <w:rsid w:val="00943F23"/>
     <w:pPr>
       <w:keepLines/>
       <w:tabs>
@@ -9252,7 +9292,7 @@
       <w:outlineLvl w:val="5"/>
     </w:pPr>
     <w:rPr>
-      <w:rFonts w:ascii="Arial" w:eastAsia="Times New Roman" w:hAnsi="Arial" w:cs="Times New Roman"/>
+      <w:rFonts w:asciiTheme="minorHAnsi" w:eastAsia="Times New Roman" w:hAnsiTheme="minorHAnsi" w:cs="Times New Roman"/>
       <w:b w:val="0"/>
       <w:bCs w:val="0"/>
       <w:caps w:val="0"/>
@@ -9266,18 +9306,18 @@
     <w:basedOn w:val="D-TabellenbeschriftungDokumentSTRGNUM5"/>
     <w:next w:val="Standard"/>
     <w:qFormat/>
-    <w:rsid w:val="000B655F"/>
+    <w:rsid w:val="00943F23"/>
   </w:style>
   <w:style w:type="paragraph" w:customStyle="1" w:styleId="D-TextblockDokumentSTRGNUM8">
     <w:name w:val="$D-Textblock ( Dokument ) [STRG+NUM8]"/>
     <w:basedOn w:val="Standard"/>
     <w:qFormat/>
-    <w:rsid w:val="000B655F"/>
+    <w:rsid w:val="00943F23"/>
     <w:pPr>
       <w:keepLines/>
     </w:pPr>
     <w:rPr>
-      <w:rFonts w:ascii="Arial" w:eastAsia="Times New Roman" w:hAnsi="Arial" w:cs="Times New Roman"/>
+      <w:rFonts w:asciiTheme="minorHAnsi" w:eastAsia="Times New Roman" w:hAnsiTheme="minorHAnsi" w:cs="Times New Roman"/>
       <w:szCs w:val="20"/>
       <w:lang w:eastAsia="de-DE"/>
     </w:rPr>
@@ -9314,7 +9354,7 @@
     <w:basedOn w:val="Absatz-Standardschriftart"/>
     <w:uiPriority w:val="1"/>
     <w:qFormat/>
-    <w:rsid w:val="000B655F"/>
+    <w:rsid w:val="00575B15"/>
     <w:rPr>
       <w:rFonts w:ascii="Courier New" w:hAnsi="Courier New" w:cs="Courier New"/>
       <w:color w:val="auto"/>
@@ -9363,11 +9403,14 @@
     <w:name w:val="$D-Überschrifttext (Dokument)"/>
     <w:basedOn w:val="D-berschriftDokument"/>
     <w:qFormat/>
-    <w:rsid w:val="000B655F"/>
+    <w:rsid w:val="00943F23"/>
     <w:pPr>
       <w:pageBreakBefore w:val="0"/>
       <w:outlineLvl w:val="9"/>
     </w:pPr>
+    <w:rPr>
+      <w:rFonts w:asciiTheme="majorHAnsi" w:hAnsiTheme="majorHAnsi"/>
+    </w:rPr>
   </w:style>
   <w:style w:type="paragraph" w:customStyle="1" w:styleId="T-AbschnittTabelleSTRGNUM2">
     <w:name w:val="$T-Abschnitt ( Tabelle ) [STRG+NUM2]"/>
@@ -9382,7 +9425,7 @@
     <w:name w:val="$T-Textblock ( Tabelle ) [STRG+NUM3]"/>
     <w:basedOn w:val="Standard"/>
     <w:qFormat/>
-    <w:rsid w:val="00E74237"/>
+    <w:rsid w:val="00943F23"/>
     <w:pPr>
       <w:keepLines/>
       <w:tabs>
@@ -9391,7 +9434,7 @@
       <w:spacing w:before="60" w:after="60"/>
     </w:pPr>
     <w:rPr>
-      <w:rFonts w:ascii="Arial" w:eastAsia="Times New Roman" w:hAnsi="Arial" w:cs="Times New Roman"/>
+      <w:rFonts w:asciiTheme="minorHAnsi" w:eastAsia="Times New Roman" w:hAnsiTheme="minorHAnsi" w:cs="Times New Roman"/>
       <w:sz w:val="16"/>
       <w:szCs w:val="16"/>
       <w:lang w:eastAsia="de-DE"/>
@@ -9415,7 +9458,7 @@
     <w:name w:val="$T-Gesperrt ( Tabelle ) [STRG+NUM4]"/>
     <w:uiPriority w:val="1"/>
     <w:qFormat/>
-    <w:rsid w:val="000B655F"/>
+    <w:rsid w:val="00575B15"/>
     <w:rPr>
       <w:rFonts w:ascii="Courier New" w:hAnsi="Courier New" w:cs="Courier New"/>
       <w:color w:val="auto"/>
@@ -9728,7 +9771,7 @@
 </file>
 
 <file path=customXml/itemProps1.xml><?xml version="1.0" encoding="utf-8"?>
-<ds:datastoreItem xmlns:ds="http://schemas.openxmlformats.org/officeDocument/2006/customXml" ds:itemID="{0D1F437A-FBEC-4EF7-BAF7-04D670EB1693}">
+<ds:datastoreItem xmlns:ds="http://schemas.openxmlformats.org/officeDocument/2006/customXml" ds:itemID="{0884D947-6B5F-4D64-AE29-F3B6751D8BA4}">
   <ds:schemaRefs>
     <ds:schemaRef ds:uri="http://schemas.openxmlformats.org/officeDocument/2006/bibliography"/>
   </ds:schemaRefs>

</xml_diff>

<commit_message>
BEX completed updates to IAM and BEX spec updates to javadoc xml views/adapters removed (now api in BEX)
</commit_message>
<xml_diff>
--- a/iam/Spezifikation_BEX.docx
+++ b/iam/Spezifikation_BEX.docx
@@ -7,10 +7,13 @@
         <w:pStyle w:val="Titel"/>
         <w:spacing w:before="0"/>
       </w:pPr>
+      <w:r>
+        <w:t>BE</w:t>
+      </w:r>
       <w:bookmarkStart w:id="0" w:name="_GoBack"/>
       <w:bookmarkEnd w:id="0"/>
       <w:r>
-        <w:t>BEX – Binary Encoded XML</w:t>
+        <w:t>X – Binary Encoded XML</w:t>
       </w:r>
     </w:p>
     <w:p>
@@ -231,14 +234,27 @@
       <w:r>
         <w:t xml:space="preserve">Abbildung </w:t>
       </w:r>
-      <w:fldSimple w:instr=" SEQ Abbildung \* ARABIC \s 1 ">
-        <w:r>
-          <w:rPr>
-            <w:noProof/>
-          </w:rPr>
-          <w:t>1</w:t>
-        </w:r>
-      </w:fldSimple>
+      <w:r>
+        <w:fldChar w:fldCharType="begin"/>
+      </w:r>
+      <w:r>
+        <w:instrText xml:space="preserve"> SEQ Abbildung \* ARABIC \s 1 </w:instrText>
+      </w:r>
+      <w:r>
+        <w:fldChar w:fldCharType="separate"/>
+      </w:r>
+      <w:r>
+        <w:rPr>
+          <w:noProof/>
+        </w:rPr>
+        <w:t>1</w:t>
+      </w:r>
+      <w:r>
+        <w:rPr>
+          <w:noProof/>
+        </w:rPr>
+        <w:fldChar w:fldCharType="end"/>
+      </w:r>
       <w:r>
         <w:tab/>
       </w:r>
@@ -401,7 +417,7 @@
           <w:tcPr>
             <w:tcW w:w="5000" w:type="pct"/>
             <w:gridSpan w:val="2"/>
-            <w:shd w:val="clear" w:color="auto" w:fill="D9D9D9" w:themeFill="background1" w:themeFillShade="D9"/>
+            <w:shd w:val="clear" w:color="auto" w:fill="F2F2F2" w:themeFill="background1" w:themeFillShade="F2"/>
             <w:noWrap/>
             <w:hideMark/>
           </w:tcPr>
@@ -506,7 +522,7 @@
         <w:tc>
           <w:tcPr>
             <w:tcW w:w="1257" w:type="pct"/>
-            <w:shd w:val="clear" w:color="auto" w:fill="D9D9D9" w:themeFill="background1" w:themeFillShade="D9"/>
+            <w:shd w:val="clear" w:color="auto" w:fill="F2F2F2" w:themeFill="background1" w:themeFillShade="F2"/>
             <w:noWrap/>
             <w:hideMark/>
           </w:tcPr>
@@ -522,7 +538,7 @@
         <w:tc>
           <w:tcPr>
             <w:tcW w:w="3743" w:type="pct"/>
-            <w:shd w:val="clear" w:color="auto" w:fill="D9D9D9" w:themeFill="background1" w:themeFillShade="D9"/>
+            <w:shd w:val="clear" w:color="auto" w:fill="F2F2F2" w:themeFill="background1" w:themeFillShade="F2"/>
             <w:noWrap/>
             <w:hideMark/>
           </w:tcPr>
@@ -730,14 +746,27 @@
       <w:r>
         <w:t xml:space="preserve">Tabelle </w:t>
       </w:r>
-      <w:fldSimple w:instr=" SEQ Tabelle \* ARABIC \s 1 ">
-        <w:r>
-          <w:rPr>
-            <w:noProof/>
-          </w:rPr>
-          <w:t>1</w:t>
-        </w:r>
-      </w:fldSimple>
+      <w:r>
+        <w:fldChar w:fldCharType="begin"/>
+      </w:r>
+      <w:r>
+        <w:instrText xml:space="preserve"> SEQ Tabelle \* ARABIC \s 1 </w:instrText>
+      </w:r>
+      <w:r>
+        <w:fldChar w:fldCharType="separate"/>
+      </w:r>
+      <w:r>
+        <w:rPr>
+          <w:noProof/>
+        </w:rPr>
+        <w:t>1</w:t>
+      </w:r>
+      <w:r>
+        <w:rPr>
+          <w:noProof/>
+        </w:rPr>
+        <w:fldChar w:fldCharType="end"/>
+      </w:r>
       <w:r>
         <w:tab/>
       </w:r>
@@ -778,7 +807,7 @@
           <w:tcPr>
             <w:tcW w:w="5000" w:type="pct"/>
             <w:gridSpan w:val="2"/>
-            <w:shd w:val="clear" w:color="auto" w:fill="D9D9D9" w:themeFill="background1" w:themeFillShade="D9"/>
+            <w:shd w:val="clear" w:color="auto" w:fill="F2F2F2" w:themeFill="background1" w:themeFillShade="F2"/>
             <w:noWrap/>
             <w:hideMark/>
           </w:tcPr>
@@ -863,7 +892,7 @@
         <w:tc>
           <w:tcPr>
             <w:tcW w:w="1257" w:type="pct"/>
-            <w:shd w:val="clear" w:color="auto" w:fill="D9D9D9" w:themeFill="background1" w:themeFillShade="D9"/>
+            <w:shd w:val="clear" w:color="auto" w:fill="F2F2F2" w:themeFill="background1" w:themeFillShade="F2"/>
             <w:noWrap/>
             <w:hideMark/>
           </w:tcPr>
@@ -879,7 +908,7 @@
         <w:tc>
           <w:tcPr>
             <w:tcW w:w="3743" w:type="pct"/>
-            <w:shd w:val="clear" w:color="auto" w:fill="D9D9D9" w:themeFill="background1" w:themeFillShade="D9"/>
+            <w:shd w:val="clear" w:color="auto" w:fill="F2F2F2" w:themeFill="background1" w:themeFillShade="F2"/>
             <w:noWrap/>
             <w:hideMark/>
           </w:tcPr>
@@ -1665,14 +1694,27 @@
       <w:r>
         <w:t xml:space="preserve">Tabelle </w:t>
       </w:r>
-      <w:fldSimple w:instr=" SEQ Tabelle \* ARABIC \s 1 ">
-        <w:r>
-          <w:rPr>
-            <w:noProof/>
-          </w:rPr>
-          <w:t>2</w:t>
-        </w:r>
-      </w:fldSimple>
+      <w:r>
+        <w:fldChar w:fldCharType="begin"/>
+      </w:r>
+      <w:r>
+        <w:instrText xml:space="preserve"> SEQ Tabelle \* ARABIC \s 1 </w:instrText>
+      </w:r>
+      <w:r>
+        <w:fldChar w:fldCharType="separate"/>
+      </w:r>
+      <w:r>
+        <w:rPr>
+          <w:noProof/>
+        </w:rPr>
+        <w:t>2</w:t>
+      </w:r>
+      <w:r>
+        <w:rPr>
+          <w:noProof/>
+        </w:rPr>
+        <w:fldChar w:fldCharType="end"/>
+      </w:r>
       <w:r>
         <w:tab/>
       </w:r>
@@ -1707,7 +1749,7 @@
           <w:tcPr>
             <w:tcW w:w="5000" w:type="pct"/>
             <w:gridSpan w:val="2"/>
-            <w:shd w:val="clear" w:color="auto" w:fill="D9D9D9" w:themeFill="background1" w:themeFillShade="D9"/>
+            <w:shd w:val="clear" w:color="auto" w:fill="F2F2F2" w:themeFill="background1" w:themeFillShade="F2"/>
             <w:noWrap/>
             <w:hideMark/>
           </w:tcPr>
@@ -1791,7 +1833,7 @@
         <w:tc>
           <w:tcPr>
             <w:tcW w:w="1257" w:type="pct"/>
-            <w:shd w:val="clear" w:color="auto" w:fill="D9D9D9" w:themeFill="background1" w:themeFillShade="D9"/>
+            <w:shd w:val="clear" w:color="auto" w:fill="F2F2F2" w:themeFill="background1" w:themeFillShade="F2"/>
             <w:noWrap/>
             <w:hideMark/>
           </w:tcPr>
@@ -1807,7 +1849,7 @@
         <w:tc>
           <w:tcPr>
             <w:tcW w:w="3743" w:type="pct"/>
-            <w:shd w:val="clear" w:color="auto" w:fill="D9D9D9" w:themeFill="background1" w:themeFillShade="D9"/>
+            <w:shd w:val="clear" w:color="auto" w:fill="F2F2F2" w:themeFill="background1" w:themeFillShade="F2"/>
             <w:noWrap/>
             <w:hideMark/>
           </w:tcPr>
@@ -2458,14 +2500,27 @@
       <w:r>
         <w:t xml:space="preserve">Tabelle </w:t>
       </w:r>
-      <w:fldSimple w:instr=" SEQ Tabelle \* ARABIC \s 1 ">
-        <w:r>
-          <w:rPr>
-            <w:noProof/>
-          </w:rPr>
-          <w:t>3</w:t>
-        </w:r>
-      </w:fldSimple>
+      <w:r>
+        <w:fldChar w:fldCharType="begin"/>
+      </w:r>
+      <w:r>
+        <w:instrText xml:space="preserve"> SEQ Tabelle \* ARABIC \s 1 </w:instrText>
+      </w:r>
+      <w:r>
+        <w:fldChar w:fldCharType="separate"/>
+      </w:r>
+      <w:r>
+        <w:rPr>
+          <w:noProof/>
+        </w:rPr>
+        <w:t>3</w:t>
+      </w:r>
+      <w:r>
+        <w:rPr>
+          <w:noProof/>
+        </w:rPr>
+        <w:fldChar w:fldCharType="end"/>
+      </w:r>
       <w:r>
         <w:tab/>
       </w:r>
@@ -2631,7 +2686,7 @@
           <w:tcPr>
             <w:tcW w:w="5000" w:type="pct"/>
             <w:gridSpan w:val="4"/>
-            <w:shd w:val="clear" w:color="auto" w:fill="D9D9D9" w:themeFill="background1" w:themeFillShade="D9"/>
+            <w:shd w:val="clear" w:color="auto" w:fill="F2F2F2" w:themeFill="background1" w:themeFillShade="F2"/>
             <w:noWrap/>
             <w:hideMark/>
           </w:tcPr>
@@ -3723,7 +3778,7 @@
         <w:tc>
           <w:tcPr>
             <w:tcW w:w="979" w:type="pct"/>
-            <w:shd w:val="clear" w:color="auto" w:fill="D9D9D9" w:themeFill="background1" w:themeFillShade="D9"/>
+            <w:shd w:val="clear" w:color="auto" w:fill="F2F2F2" w:themeFill="background1" w:themeFillShade="F2"/>
             <w:noWrap/>
             <w:hideMark/>
           </w:tcPr>
@@ -3739,7 +3794,7 @@
         <w:tc>
           <w:tcPr>
             <w:tcW w:w="646" w:type="pct"/>
-            <w:shd w:val="clear" w:color="auto" w:fill="D9D9D9" w:themeFill="background1" w:themeFillShade="D9"/>
+            <w:shd w:val="clear" w:color="auto" w:fill="F2F2F2" w:themeFill="background1" w:themeFillShade="F2"/>
             <w:noWrap/>
             <w:hideMark/>
           </w:tcPr>
@@ -3755,7 +3810,7 @@
         <w:tc>
           <w:tcPr>
             <w:tcW w:w="739" w:type="pct"/>
-            <w:shd w:val="clear" w:color="auto" w:fill="D9D9D9" w:themeFill="background1" w:themeFillShade="D9"/>
+            <w:shd w:val="clear" w:color="auto" w:fill="F2F2F2" w:themeFill="background1" w:themeFillShade="F2"/>
             <w:noWrap/>
             <w:hideMark/>
           </w:tcPr>
@@ -3771,7 +3826,7 @@
         <w:tc>
           <w:tcPr>
             <w:tcW w:w="2635" w:type="pct"/>
-            <w:shd w:val="clear" w:color="auto" w:fill="D9D9D9" w:themeFill="background1" w:themeFillShade="D9"/>
+            <w:shd w:val="clear" w:color="auto" w:fill="F2F2F2" w:themeFill="background1" w:themeFillShade="F2"/>
             <w:noWrap/>
             <w:hideMark/>
           </w:tcPr>
@@ -4679,14 +4734,27 @@
       <w:r>
         <w:t xml:space="preserve">Tabelle </w:t>
       </w:r>
-      <w:fldSimple w:instr=" SEQ Tabelle \* ARABIC \s 1 ">
-        <w:r>
-          <w:rPr>
-            <w:noProof/>
-          </w:rPr>
-          <w:t>4</w:t>
-        </w:r>
-      </w:fldSimple>
+      <w:r>
+        <w:fldChar w:fldCharType="begin"/>
+      </w:r>
+      <w:r>
+        <w:instrText xml:space="preserve"> SEQ Tabelle \* ARABIC \s 1 </w:instrText>
+      </w:r>
+      <w:r>
+        <w:fldChar w:fldCharType="separate"/>
+      </w:r>
+      <w:r>
+        <w:rPr>
+          <w:noProof/>
+        </w:rPr>
+        <w:t>4</w:t>
+      </w:r>
+      <w:r>
+        <w:rPr>
+          <w:noProof/>
+        </w:rPr>
+        <w:fldChar w:fldCharType="end"/>
+      </w:r>
       <w:r>
         <w:tab/>
       </w:r>
@@ -9771,7 +9839,7 @@
 </file>
 
 <file path=customXml/itemProps1.xml><?xml version="1.0" encoding="utf-8"?>
-<ds:datastoreItem xmlns:ds="http://schemas.openxmlformats.org/officeDocument/2006/customXml" ds:itemID="{0884D947-6B5F-4D64-AE29-F3B6751D8BA4}">
+<ds:datastoreItem xmlns:ds="http://schemas.openxmlformats.org/officeDocument/2006/customXml" ds:itemID="{6F742215-B9C7-41D8-ACC6-12BE8D347D89}">
   <ds:schemaRefs>
     <ds:schemaRef ds:uri="http://schemas.openxmlformats.org/officeDocument/2006/bibliography"/>
   </ds:schemaRefs>

</xml_diff>